<commit_message>
Lesson 9 FINALLY PUSHED
</commit_message>
<xml_diff>
--- a/projects/FinalProject/documentation/Project Proposal.docx
+++ b/projects/FinalProject/documentation/Project Proposal.docx
@@ -1,6 +1,6 @@
 
 <file path=word/document.xml><?xml version="1.0" encoding="utf-8"?>
-<w:document xmlns:wpc="http://schemas.microsoft.com/office/word/2010/wordprocessingCanvas" xmlns:cx="http://schemas.microsoft.com/office/drawing/2014/chartex" xmlns:cx1="http://schemas.microsoft.com/office/drawing/2015/9/8/chartex" xmlns:cx2="http://schemas.microsoft.com/office/drawing/2015/10/21/chartex" xmlns:cx3="http://schemas.microsoft.com/office/drawing/2016/5/9/chartex" xmlns:cx4="http://schemas.microsoft.com/office/drawing/2016/5/10/chartex" xmlns:cx5="http://schemas.microsoft.com/office/drawing/2016/5/11/chartex" xmlns:cx6="http://schemas.microsoft.com/office/drawing/2016/5/12/chartex" xmlns:cx7="http://schemas.microsoft.com/office/drawing/2016/5/13/chartex" xmlns:cx8="http://schemas.microsoft.com/office/drawing/2016/5/14/chartex" xmlns:mc="http://schemas.openxmlformats.org/markup-compatibility/2006" xmlns:aink="http://schemas.microsoft.com/office/drawing/2016/ink" xmlns:am3d="http://schemas.microsoft.com/office/drawing/2017/model3d" xmlns:o="urn:schemas-microsoft-com:office:office" xmlns:r="http://schemas.openxmlformats.org/officeDocument/2006/relationships" xmlns:m="http://schemas.openxmlformats.org/officeDocument/2006/math" xmlns:v="urn:schemas-microsoft-com:vml" xmlns:wp14="http://schemas.microsoft.com/office/word/2010/wordprocessingDrawing" xmlns:wp="http://schemas.openxmlformats.org/drawingml/2006/wordprocessingDrawing" xmlns:w10="urn:schemas-microsoft-com:office:word" xmlns:w="http://schemas.openxmlformats.org/wordprocessingml/2006/main" xmlns:w14="http://schemas.microsoft.com/office/word/2010/wordml" xmlns:w15="http://schemas.microsoft.com/office/word/2012/wordml" xmlns:w16cid="http://schemas.microsoft.com/office/word/2016/wordml/cid" xmlns:w16se="http://schemas.microsoft.com/office/word/2015/wordml/symex" xmlns:wpg="http://schemas.microsoft.com/office/word/2010/wordprocessingGroup" xmlns:wpi="http://schemas.microsoft.com/office/word/2010/wordprocessingInk" xmlns:wne="http://schemas.microsoft.com/office/word/2006/wordml" xmlns:wps="http://schemas.microsoft.com/office/word/2010/wordprocessingShape" mc:Ignorable="w14 w15 w16se w16cid wp14">
+<w:document xmlns:wpc="http://schemas.microsoft.com/office/word/2010/wordprocessingCanvas" xmlns:cx="http://schemas.microsoft.com/office/drawing/2014/chartex" xmlns:cx1="http://schemas.microsoft.com/office/drawing/2015/9/8/chartex" xmlns:cx2="http://schemas.microsoft.com/office/drawing/2015/10/21/chartex" xmlns:cx3="http://schemas.microsoft.com/office/drawing/2016/5/9/chartex" xmlns:cx4="http://schemas.microsoft.com/office/drawing/2016/5/10/chartex" xmlns:cx5="http://schemas.microsoft.com/office/drawing/2016/5/11/chartex" xmlns:cx6="http://schemas.microsoft.com/office/drawing/2016/5/12/chartex" xmlns:cx7="http://schemas.microsoft.com/office/drawing/2016/5/13/chartex" xmlns:cx8="http://schemas.microsoft.com/office/drawing/2016/5/14/chartex" xmlns:mc="http://schemas.openxmlformats.org/markup-compatibility/2006" xmlns:aink="http://schemas.microsoft.com/office/drawing/2016/ink" xmlns:am3d="http://schemas.microsoft.com/office/drawing/2017/model3d" xmlns:o="urn:schemas-microsoft-com:office:office" xmlns:r="http://schemas.openxmlformats.org/officeDocument/2006/relationships" xmlns:m="http://schemas.openxmlformats.org/officeDocument/2006/math" xmlns:v="urn:schemas-microsoft-com:vml" xmlns:wp14="http://schemas.microsoft.com/office/word/2010/wordprocessingDrawing" xmlns:wp="http://schemas.openxmlformats.org/drawingml/2006/wordprocessingDrawing" xmlns:w10="urn:schemas-microsoft-com:office:word" xmlns:w="http://schemas.openxmlformats.org/wordprocessingml/2006/main" xmlns:w14="http://schemas.microsoft.com/office/word/2010/wordml" xmlns:w15="http://schemas.microsoft.com/office/word/2012/wordml" xmlns:w16cex="http://schemas.microsoft.com/office/word/2018/wordml/cex" xmlns:w16cid="http://schemas.microsoft.com/office/word/2016/wordml/cid" xmlns:w16="http://schemas.microsoft.com/office/word/2018/wordml" xmlns:w16se="http://schemas.microsoft.com/office/word/2015/wordml/symex" xmlns:wpg="http://schemas.microsoft.com/office/word/2010/wordprocessingGroup" xmlns:wpi="http://schemas.microsoft.com/office/word/2010/wordprocessingInk" xmlns:wne="http://schemas.microsoft.com/office/word/2006/wordml" xmlns:wps="http://schemas.microsoft.com/office/word/2010/wordprocessingShape" mc:Ignorable="w14 w15 w16se w16cid w16 w16cex wp14">
   <w:body>
     <w:p>
       <w:pPr>
@@ -37,8 +37,9 @@
           <w:szCs w:val="24"/>
           <w:lang w:val="en-US"/>
         </w:rPr>
-        <w:t>Though I am relatively new to programming in high volume and scope, I have noticed that there is not a strong presence of mobile options for Git, specifically GitHub</w:t>
-      </w:r>
+        <w:t xml:space="preserve">Through my training in the field of programming, I have noticed that there is a lack of mobile options for Git, specifically GitHub. Moreover, it’s very difficult to keep track of all of your code when you have accounts associated with multiple online repository services. With that being said </w:t>
+      </w:r>
+      <w:proofErr w:type="spellStart"/>
       <w:r>
         <w:rPr>
           <w:color w:val="7F7F7F" w:themeColor="text1" w:themeTint="80"/>
@@ -46,7 +47,75 @@
           <w:szCs w:val="24"/>
           <w:lang w:val="en-US"/>
         </w:rPr>
-        <w:t xml:space="preserve"> and </w:t>
+        <w:t>PockGit</w:t>
+      </w:r>
+      <w:proofErr w:type="spellEnd"/>
+      <w:r>
+        <w:rPr>
+          <w:color w:val="7F7F7F" w:themeColor="text1" w:themeTint="80"/>
+          <w:sz w:val="24"/>
+          <w:szCs w:val="24"/>
+          <w:lang w:val="en-US"/>
+        </w:rPr>
+        <w:t xml:space="preserve"> is aiming to provide a mobile resource for accessing the various tools that are associated with your standard version control system, and bring it to your fingertips. Of course, our targeted audience is programmers of any kind, however the application will be most useful when supplementing an agile environment. </w:t>
+      </w:r>
+    </w:p>
+    <w:p>
+      <w:pPr>
+        <w:spacing w:after="0" w:line="240" w:lineRule="auto"/>
+        <w:rPr>
+          <w:color w:val="7F7F7F" w:themeColor="text1" w:themeTint="80"/>
+          <w:lang w:val="en-US"/>
+        </w:rPr>
+      </w:pPr>
+    </w:p>
+    <w:p>
+      <w:pPr>
+        <w:spacing w:after="0" w:line="240" w:lineRule="auto"/>
+        <w:rPr>
+          <w:b/>
+          <w:color w:val="000000"/>
+          <w:sz w:val="24"/>
+          <w:lang w:val="en-US"/>
+        </w:rPr>
+      </w:pPr>
+      <w:r>
+        <w:rPr>
+          <w:b/>
+          <w:color w:val="000000"/>
+          <w:sz w:val="24"/>
+          <w:lang w:val="en-US"/>
+        </w:rPr>
+        <w:t>Benefits</w:t>
+      </w:r>
+    </w:p>
+    <w:p>
+      <w:pPr>
+        <w:spacing w:after="0" w:line="240" w:lineRule="auto"/>
+        <w:rPr>
+          <w:color w:val="7F7F7F" w:themeColor="text1" w:themeTint="80"/>
+          <w:sz w:val="24"/>
+          <w:szCs w:val="24"/>
+          <w:lang w:val="en-US"/>
+        </w:rPr>
+      </w:pPr>
+      <w:r>
+        <w:rPr>
+          <w:color w:val="7F7F7F" w:themeColor="text1" w:themeTint="80"/>
+          <w:sz w:val="24"/>
+          <w:szCs w:val="24"/>
+          <w:lang w:val="en-US"/>
+        </w:rPr>
+        <w:t xml:space="preserve">With any type of mobile platform, perhaps the biggest draw would be the versatility of having an option for on-the-go needs. With that being said, having the ability to </w:t>
+      </w:r>
+      <w:r>
+        <w:rPr>
+          <w:color w:val="7F7F7F" w:themeColor="text1" w:themeTint="80"/>
+          <w:sz w:val="24"/>
+          <w:szCs w:val="24"/>
+          <w:lang w:val="en-US"/>
+        </w:rPr>
+        <w:t xml:space="preserve">access from anywhere the information that is integral to your development life cycle is invaluable when implemented and used properly. </w:t>
       </w:r>
       <w:proofErr w:type="spellStart"/>
       <w:r>
@@ -56,7 +125,7 @@
           <w:szCs w:val="24"/>
           <w:lang w:val="en-US"/>
         </w:rPr>
-        <w:t>BitBucket</w:t>
+        <w:t>PockGit</w:t>
       </w:r>
       <w:proofErr w:type="spellEnd"/>
       <w:r>
@@ -66,119 +135,14 @@
           <w:szCs w:val="24"/>
           <w:lang w:val="en-US"/>
         </w:rPr>
-        <w:t xml:space="preserve">. With that being said, the core motivation for creating </w:t>
-      </w:r>
-      <w:proofErr w:type="spellStart"/>
-      <w:r>
+        <w:t xml:space="preserve"> will provide for another means to access information pertaining to your specific development team, allowing for a constant stream of communication between development teams – albeit indirectly. </w:t>
+      </w:r>
+    </w:p>
+    <w:p>
+      <w:pPr>
+        <w:spacing w:after="0" w:line="240" w:lineRule="auto"/>
         <w:rPr>
           <w:color w:val="7F7F7F" w:themeColor="text1" w:themeTint="80"/>
-          <w:sz w:val="24"/>
-          <w:szCs w:val="24"/>
-          <w:lang w:val="en-US"/>
-        </w:rPr>
-        <w:t>GitToGo</w:t>
-      </w:r>
-      <w:proofErr w:type="spellEnd"/>
-      <w:r>
-        <w:rPr>
-          <w:color w:val="7F7F7F" w:themeColor="text1" w:themeTint="80"/>
-          <w:sz w:val="24"/>
-          <w:szCs w:val="24"/>
-          <w:lang w:val="en-US"/>
-        </w:rPr>
-        <w:t xml:space="preserve"> is to provide a mobile resource for accessing the various tools of the highly intuitive GitHub </w:t>
-      </w:r>
-      <w:r>
-        <w:rPr>
-          <w:color w:val="7F7F7F" w:themeColor="text1" w:themeTint="80"/>
-          <w:sz w:val="24"/>
-          <w:szCs w:val="24"/>
-          <w:lang w:val="en-US"/>
-        </w:rPr>
-        <w:t xml:space="preserve">and </w:t>
-      </w:r>
-      <w:proofErr w:type="spellStart"/>
-      <w:r>
-        <w:rPr>
-          <w:color w:val="7F7F7F" w:themeColor="text1" w:themeTint="80"/>
-          <w:sz w:val="24"/>
-          <w:szCs w:val="24"/>
-          <w:lang w:val="en-US"/>
-        </w:rPr>
-        <w:t>BitBucket</w:t>
-      </w:r>
-      <w:proofErr w:type="spellEnd"/>
-      <w:r>
-        <w:rPr>
-          <w:color w:val="7F7F7F" w:themeColor="text1" w:themeTint="80"/>
-          <w:sz w:val="24"/>
-          <w:szCs w:val="24"/>
-          <w:lang w:val="en-US"/>
-        </w:rPr>
-        <w:t xml:space="preserve"> APIs</w:t>
-      </w:r>
-      <w:r>
-        <w:rPr>
-          <w:color w:val="7F7F7F" w:themeColor="text1" w:themeTint="80"/>
-          <w:sz w:val="24"/>
-          <w:szCs w:val="24"/>
-          <w:lang w:val="en-US"/>
-        </w:rPr>
-        <w:t xml:space="preserve">. </w:t>
-      </w:r>
-      <w:r>
-        <w:rPr>
-          <w:color w:val="7F7F7F" w:themeColor="text1" w:themeTint="80"/>
-          <w:sz w:val="24"/>
-          <w:szCs w:val="24"/>
-          <w:lang w:val="en-US"/>
-        </w:rPr>
-        <w:t xml:space="preserve">The project’s targeted user base is obviously programmers of any </w:t>
-      </w:r>
-      <w:proofErr w:type="gramStart"/>
-      <w:r>
-        <w:rPr>
-          <w:color w:val="7F7F7F" w:themeColor="text1" w:themeTint="80"/>
-          <w:sz w:val="24"/>
-          <w:szCs w:val="24"/>
-          <w:lang w:val="en-US"/>
-        </w:rPr>
-        <w:t>kind</w:t>
-      </w:r>
-      <w:r>
-        <w:rPr>
-          <w:color w:val="7F7F7F" w:themeColor="text1" w:themeTint="80"/>
-          <w:sz w:val="24"/>
-          <w:szCs w:val="24"/>
-          <w:lang w:val="en-US"/>
-        </w:rPr>
-        <w:t>,</w:t>
-      </w:r>
-      <w:proofErr w:type="gramEnd"/>
-      <w:r>
-        <w:rPr>
-          <w:color w:val="7F7F7F" w:themeColor="text1" w:themeTint="80"/>
-          <w:sz w:val="24"/>
-          <w:szCs w:val="24"/>
-          <w:lang w:val="en-US"/>
-        </w:rPr>
-        <w:t xml:space="preserve"> however the application will also be designed to supplement the needs of large organizations.</w:t>
-      </w:r>
-      <w:r>
-        <w:rPr>
-          <w:color w:val="7F7F7F" w:themeColor="text1" w:themeTint="80"/>
-          <w:sz w:val="24"/>
-          <w:szCs w:val="24"/>
-          <w:lang w:val="en-US"/>
-        </w:rPr>
-        <w:t xml:space="preserve"> </w:t>
-      </w:r>
-    </w:p>
-    <w:p>
-      <w:pPr>
-        <w:spacing w:after="0" w:line="240" w:lineRule="auto"/>
-        <w:rPr>
-          <w:color w:val="7F7F7F" w:themeColor="text1" w:themeTint="80"/>
           <w:lang w:val="en-US"/>
         </w:rPr>
       </w:pPr>
@@ -200,92 +164,16 @@
           <w:sz w:val="24"/>
           <w:lang w:val="en-US"/>
         </w:rPr>
-        <w:t>Benefits</w:t>
-      </w:r>
-    </w:p>
-    <w:p>
-      <w:pPr>
-        <w:spacing w:after="0" w:line="240" w:lineRule="auto"/>
-        <w:rPr>
-          <w:color w:val="7F7F7F" w:themeColor="text1" w:themeTint="80"/>
-          <w:sz w:val="24"/>
-          <w:szCs w:val="24"/>
-          <w:lang w:val="en-US"/>
-        </w:rPr>
-      </w:pPr>
-      <w:r>
-        <w:rPr>
-          <w:color w:val="7F7F7F" w:themeColor="text1" w:themeTint="80"/>
-          <w:sz w:val="24"/>
-          <w:szCs w:val="24"/>
-          <w:lang w:val="en-US"/>
-        </w:rPr>
-        <w:t xml:space="preserve">With any time of mobile platform, perhaps the biggest draw would be the versatility of having a mobile option for on-the-go needs. With that being said, having the ability to access and manipulate version-control features that are integral to any development team is an ability that can be invaluable if implemented correctly. </w:t>
-      </w:r>
-      <w:r>
-        <w:rPr>
-          <w:color w:val="7F7F7F" w:themeColor="text1" w:themeTint="80"/>
-          <w:sz w:val="24"/>
-          <w:szCs w:val="24"/>
-          <w:lang w:val="en-US"/>
-        </w:rPr>
-        <w:t>Having access to all of your code in your back pocket will improve teamwide communication as well as streamline code lookups</w:t>
-      </w:r>
-      <w:r>
-        <w:rPr>
-          <w:color w:val="7F7F7F" w:themeColor="text1" w:themeTint="80"/>
-          <w:sz w:val="24"/>
-          <w:szCs w:val="24"/>
-          <w:lang w:val="en-US"/>
-        </w:rPr>
-        <w:t xml:space="preserve"> and a</w:t>
-      </w:r>
-      <w:r>
-        <w:rPr>
-          <w:color w:val="7F7F7F" w:themeColor="text1" w:themeTint="80"/>
-          <w:sz w:val="24"/>
-          <w:szCs w:val="24"/>
-          <w:lang w:val="en-US"/>
-        </w:rPr>
-        <w:t>ctivity tracking</w:t>
-      </w:r>
-      <w:r>
-        <w:rPr>
-          <w:color w:val="7F7F7F" w:themeColor="text1" w:themeTint="80"/>
-          <w:sz w:val="24"/>
-          <w:szCs w:val="24"/>
-          <w:lang w:val="en-US"/>
-        </w:rPr>
-        <w:t xml:space="preserve"> will allow for a true agile environment. </w:t>
-      </w:r>
-    </w:p>
-    <w:p>
-      <w:pPr>
-        <w:spacing w:after="0" w:line="240" w:lineRule="auto"/>
-        <w:rPr>
-          <w:color w:val="7F7F7F" w:themeColor="text1" w:themeTint="80"/>
-          <w:lang w:val="en-US"/>
-        </w:rPr>
-      </w:pPr>
-    </w:p>
-    <w:p>
-      <w:pPr>
-        <w:spacing w:after="0" w:line="240" w:lineRule="auto"/>
+        <w:t>Key Features</w:t>
+      </w:r>
+      <w:r>
         <w:rPr>
           <w:b/>
           <w:color w:val="000000"/>
           <w:sz w:val="24"/>
           <w:lang w:val="en-US"/>
         </w:rPr>
-      </w:pPr>
-      <w:r>
-        <w:rPr>
-          <w:b/>
-          <w:color w:val="000000"/>
-          <w:sz w:val="24"/>
-          <w:lang w:val="en-US"/>
-        </w:rPr>
-        <w:t>Key Features</w:t>
+        <w:t xml:space="preserve"> #1</w:t>
       </w:r>
     </w:p>
     <w:p>
@@ -293,33 +181,24 @@
         <w:pStyle w:val="ListParagraph"/>
         <w:numPr>
           <w:ilvl w:val="0"/>
-          <w:numId w:val="7"/>
+          <w:numId w:val="9"/>
         </w:numPr>
         <w:spacing w:after="0" w:line="240" w:lineRule="auto"/>
         <w:rPr>
-          <w:color w:val="7F7F7F" w:themeColor="text1" w:themeTint="80"/>
-          <w:sz w:val="24"/>
-          <w:szCs w:val="24"/>
-          <w:lang w:val="en-US"/>
-        </w:rPr>
-      </w:pPr>
-      <w:r>
-        <w:rPr>
-          <w:color w:val="7F7F7F" w:themeColor="text1" w:themeTint="80"/>
-          <w:sz w:val="24"/>
-          <w:szCs w:val="24"/>
-          <w:lang w:val="en-US"/>
-        </w:rPr>
-        <w:t>Notif</w:t>
-      </w:r>
-      <w:r>
-        <w:rPr>
-          <w:color w:val="7F7F7F" w:themeColor="text1" w:themeTint="80"/>
-          <w:sz w:val="24"/>
-          <w:szCs w:val="24"/>
-          <w:lang w:val="en-US"/>
-        </w:rPr>
-        <w:t>y Users</w:t>
+          <w:b/>
+          <w:color w:val="000000"/>
+          <w:sz w:val="24"/>
+          <w:lang w:val="en-US"/>
+        </w:rPr>
+      </w:pPr>
+      <w:r>
+        <w:rPr>
+          <w:bCs/>
+          <w:color w:val="000000"/>
+          <w:sz w:val="24"/>
+          <w:lang w:val="en-US"/>
+        </w:rPr>
+        <w:t>Purpose and Background</w:t>
       </w:r>
     </w:p>
     <w:p>
@@ -327,33 +206,69 @@
         <w:pStyle w:val="ListParagraph"/>
         <w:numPr>
           <w:ilvl w:val="1"/>
-          <w:numId w:val="7"/>
+          <w:numId w:val="9"/>
         </w:numPr>
         <w:spacing w:after="0" w:line="240" w:lineRule="auto"/>
         <w:rPr>
-          <w:color w:val="7F7F7F" w:themeColor="text1" w:themeTint="80"/>
-          <w:sz w:val="24"/>
-          <w:szCs w:val="24"/>
-          <w:lang w:val="en-US"/>
-        </w:rPr>
-      </w:pPr>
-      <w:r>
-        <w:rPr>
-          <w:color w:val="7F7F7F" w:themeColor="text1" w:themeTint="80"/>
-          <w:sz w:val="24"/>
-          <w:szCs w:val="24"/>
-          <w:lang w:val="en-US"/>
-        </w:rPr>
-        <w:t>When there is a n</w:t>
-      </w:r>
-      <w:r>
-        <w:rPr>
-          <w:color w:val="7F7F7F" w:themeColor="text1" w:themeTint="80"/>
-          <w:sz w:val="24"/>
-          <w:szCs w:val="24"/>
-          <w:lang w:val="en-US"/>
-        </w:rPr>
-        <w:t>ew commit</w:t>
+          <w:bCs/>
+          <w:color w:val="000000"/>
+          <w:sz w:val="24"/>
+          <w:lang w:val="en-US"/>
+        </w:rPr>
+      </w:pPr>
+      <w:r>
+        <w:rPr>
+          <w:bCs/>
+          <w:color w:val="000000"/>
+          <w:sz w:val="24"/>
+          <w:lang w:val="en-US"/>
+        </w:rPr>
+        <w:t xml:space="preserve">Perhaps the most relevant feature of </w:t>
+      </w:r>
+      <w:proofErr w:type="spellStart"/>
+      <w:r>
+        <w:rPr>
+          <w:bCs/>
+          <w:color w:val="000000"/>
+          <w:sz w:val="24"/>
+          <w:lang w:val="en-US"/>
+        </w:rPr>
+        <w:t>PockGit</w:t>
+      </w:r>
+      <w:proofErr w:type="spellEnd"/>
+      <w:r>
+        <w:rPr>
+          <w:bCs/>
+          <w:color w:val="000000"/>
+          <w:sz w:val="24"/>
+          <w:lang w:val="en-US"/>
+        </w:rPr>
+        <w:t xml:space="preserve"> is the ability for users to link each of their GitHub accounts via OAuth and the GitHub v3 API. In doing so, users will be able to see information that pertains specifically to their accounts, while also receiving the ability to opt-in to notifications for their chosen repositories. </w:t>
+      </w:r>
+    </w:p>
+    <w:p>
+      <w:pPr>
+        <w:pStyle w:val="ListParagraph"/>
+        <w:numPr>
+          <w:ilvl w:val="0"/>
+          <w:numId w:val="9"/>
+        </w:numPr>
+        <w:spacing w:after="0" w:line="240" w:lineRule="auto"/>
+        <w:rPr>
+          <w:b/>
+          <w:color w:val="000000"/>
+          <w:sz w:val="24"/>
+          <w:lang w:val="en-US"/>
+        </w:rPr>
+      </w:pPr>
+      <w:r>
+        <w:rPr>
+          <w:bCs/>
+          <w:color w:val="000000"/>
+          <w:sz w:val="24"/>
+          <w:lang w:val="en-US"/>
+        </w:rPr>
+        <w:t>Workflow</w:t>
       </w:r>
     </w:p>
     <w:p>
@@ -361,24 +276,64 @@
         <w:pStyle w:val="ListParagraph"/>
         <w:numPr>
           <w:ilvl w:val="1"/>
-          <w:numId w:val="7"/>
+          <w:numId w:val="9"/>
         </w:numPr>
         <w:spacing w:after="0" w:line="240" w:lineRule="auto"/>
         <w:rPr>
-          <w:color w:val="7F7F7F" w:themeColor="text1" w:themeTint="80"/>
-          <w:sz w:val="24"/>
-          <w:szCs w:val="24"/>
-          <w:lang w:val="en-US"/>
-        </w:rPr>
-      </w:pPr>
-      <w:r>
-        <w:rPr>
-          <w:color w:val="7F7F7F" w:themeColor="text1" w:themeTint="80"/>
-          <w:sz w:val="24"/>
-          <w:szCs w:val="24"/>
-          <w:lang w:val="en-US"/>
-        </w:rPr>
-        <w:t>When there is a new pull request</w:t>
+          <w:b/>
+          <w:color w:val="000000"/>
+          <w:sz w:val="24"/>
+          <w:lang w:val="en-US"/>
+        </w:rPr>
+      </w:pPr>
+      <w:r>
+        <w:rPr>
+          <w:bCs/>
+          <w:color w:val="000000"/>
+          <w:sz w:val="24"/>
+          <w:lang w:val="en-US"/>
+        </w:rPr>
+        <w:t xml:space="preserve">When the application starts, users will be able to see the various accounts that they have linked to </w:t>
+      </w:r>
+      <w:proofErr w:type="spellStart"/>
+      <w:r>
+        <w:rPr>
+          <w:bCs/>
+          <w:color w:val="000000"/>
+          <w:sz w:val="24"/>
+          <w:lang w:val="en-US"/>
+        </w:rPr>
+        <w:t>PockGit</w:t>
+      </w:r>
+      <w:proofErr w:type="spellEnd"/>
+      <w:r>
+        <w:rPr>
+          <w:bCs/>
+          <w:color w:val="000000"/>
+          <w:sz w:val="24"/>
+          <w:lang w:val="en-US"/>
+        </w:rPr>
+        <w:t xml:space="preserve">. From here they will be able to either link another account, or move to the </w:t>
+      </w:r>
+      <w:proofErr w:type="spellStart"/>
+      <w:r>
+        <w:rPr>
+          <w:bCs/>
+          <w:color w:val="000000"/>
+          <w:sz w:val="24"/>
+          <w:lang w:val="en-US"/>
+        </w:rPr>
+        <w:t>AccountHomeActivity</w:t>
+      </w:r>
+      <w:proofErr w:type="spellEnd"/>
+      <w:r>
+        <w:rPr>
+          <w:bCs/>
+          <w:color w:val="000000"/>
+          <w:sz w:val="24"/>
+          <w:lang w:val="en-US"/>
+        </w:rPr>
+        <w:t xml:space="preserve"> where their repository information is being displayed.</w:t>
       </w:r>
     </w:p>
     <w:p>
@@ -386,24 +341,129 @@
         <w:pStyle w:val="ListParagraph"/>
         <w:numPr>
           <w:ilvl w:val="1"/>
-          <w:numId w:val="7"/>
+          <w:numId w:val="9"/>
         </w:numPr>
         <w:spacing w:after="0" w:line="240" w:lineRule="auto"/>
         <w:rPr>
-          <w:color w:val="7F7F7F" w:themeColor="text1" w:themeTint="80"/>
-          <w:sz w:val="24"/>
-          <w:szCs w:val="24"/>
-          <w:lang w:val="en-US"/>
-        </w:rPr>
-      </w:pPr>
-      <w:r>
-        <w:rPr>
-          <w:color w:val="7F7F7F" w:themeColor="text1" w:themeTint="80"/>
-          <w:sz w:val="24"/>
-          <w:szCs w:val="24"/>
-          <w:lang w:val="en-US"/>
-        </w:rPr>
-        <w:t>When a workflow job has completed</w:t>
+          <w:bCs/>
+          <w:color w:val="000000"/>
+          <w:sz w:val="24"/>
+          <w:lang w:val="en-US"/>
+        </w:rPr>
+      </w:pPr>
+      <w:r>
+        <w:rPr>
+          <w:bCs/>
+          <w:color w:val="000000"/>
+          <w:sz w:val="24"/>
+          <w:lang w:val="en-US"/>
+        </w:rPr>
+        <w:t xml:space="preserve">If choosing to link another account, users will log into their GitHub account via Oath through the GitHub v3 REST API. Upon a successful login, users will be redirected back to the </w:t>
+      </w:r>
+      <w:proofErr w:type="spellStart"/>
+      <w:r>
+        <w:rPr>
+          <w:bCs/>
+          <w:color w:val="000000"/>
+          <w:sz w:val="24"/>
+          <w:lang w:val="en-US"/>
+        </w:rPr>
+        <w:t>MainActivity</w:t>
+      </w:r>
+      <w:proofErr w:type="spellEnd"/>
+      <w:r>
+        <w:rPr>
+          <w:bCs/>
+          <w:color w:val="000000"/>
+          <w:sz w:val="24"/>
+          <w:lang w:val="en-US"/>
+        </w:rPr>
+        <w:t xml:space="preserve"> where they will be able to proceed into the </w:t>
+      </w:r>
+      <w:proofErr w:type="spellStart"/>
+      <w:r>
+        <w:rPr>
+          <w:bCs/>
+          <w:color w:val="000000"/>
+          <w:sz w:val="24"/>
+          <w:lang w:val="en-US"/>
+        </w:rPr>
+        <w:t>AccountHomeActivity</w:t>
+      </w:r>
+      <w:proofErr w:type="spellEnd"/>
+      <w:r>
+        <w:rPr>
+          <w:bCs/>
+          <w:color w:val="000000"/>
+          <w:sz w:val="24"/>
+          <w:lang w:val="en-US"/>
+        </w:rPr>
+        <w:t>.</w:t>
+      </w:r>
+    </w:p>
+    <w:p>
+      <w:pPr>
+        <w:pStyle w:val="ListParagraph"/>
+        <w:numPr>
+          <w:ilvl w:val="1"/>
+          <w:numId w:val="9"/>
+        </w:numPr>
+        <w:spacing w:after="0" w:line="240" w:lineRule="auto"/>
+        <w:rPr>
+          <w:bCs/>
+          <w:color w:val="000000"/>
+          <w:sz w:val="24"/>
+          <w:lang w:val="en-US"/>
+        </w:rPr>
+      </w:pPr>
+      <w:r>
+        <w:rPr>
+          <w:bCs/>
+          <w:color w:val="000000"/>
+          <w:sz w:val="24"/>
+          <w:lang w:val="en-US"/>
+        </w:rPr>
+        <w:t xml:space="preserve">Throughout the entirety of </w:t>
+      </w:r>
+      <w:proofErr w:type="spellStart"/>
+      <w:r>
+        <w:rPr>
+          <w:bCs/>
+          <w:color w:val="000000"/>
+          <w:sz w:val="24"/>
+          <w:lang w:val="en-US"/>
+        </w:rPr>
+        <w:t>PockGit’s</w:t>
+      </w:r>
+      <w:proofErr w:type="spellEnd"/>
+      <w:r>
+        <w:rPr>
+          <w:bCs/>
+          <w:color w:val="000000"/>
+          <w:sz w:val="24"/>
+          <w:lang w:val="en-US"/>
+        </w:rPr>
+        <w:t xml:space="preserve"> life cycle, users will have the option to enter the </w:t>
+      </w:r>
+      <w:proofErr w:type="spellStart"/>
+      <w:r>
+        <w:rPr>
+          <w:bCs/>
+          <w:color w:val="000000"/>
+          <w:sz w:val="24"/>
+          <w:lang w:val="en-US"/>
+        </w:rPr>
+        <w:t>AccountSettingsActivity</w:t>
+      </w:r>
+      <w:proofErr w:type="spellEnd"/>
+      <w:r>
+        <w:rPr>
+          <w:bCs/>
+          <w:color w:val="000000"/>
+          <w:sz w:val="24"/>
+          <w:lang w:val="en-US"/>
+        </w:rPr>
+        <w:t xml:space="preserve"> where they can pick and choose what they want to receive notifications for. </w:t>
       </w:r>
     </w:p>
     <w:p>
@@ -411,24 +471,24 @@
         <w:pStyle w:val="ListParagraph"/>
         <w:numPr>
           <w:ilvl w:val="0"/>
-          <w:numId w:val="7"/>
+          <w:numId w:val="9"/>
         </w:numPr>
         <w:spacing w:after="0" w:line="240" w:lineRule="auto"/>
         <w:rPr>
-          <w:color w:val="7F7F7F" w:themeColor="text1" w:themeTint="80"/>
-          <w:sz w:val="24"/>
-          <w:szCs w:val="24"/>
-          <w:lang w:val="en-US"/>
-        </w:rPr>
-      </w:pPr>
-      <w:r>
-        <w:rPr>
-          <w:color w:val="7F7F7F" w:themeColor="text1" w:themeTint="80"/>
-          <w:sz w:val="24"/>
-          <w:szCs w:val="24"/>
-          <w:lang w:val="en-US"/>
-        </w:rPr>
-        <w:t>Search Commits</w:t>
+          <w:bCs/>
+          <w:color w:val="000000"/>
+          <w:sz w:val="24"/>
+          <w:lang w:val="en-US"/>
+        </w:rPr>
+      </w:pPr>
+      <w:r>
+        <w:rPr>
+          <w:bCs/>
+          <w:color w:val="000000"/>
+          <w:sz w:val="24"/>
+          <w:lang w:val="en-US"/>
+        </w:rPr>
+        <w:t>Errors/Edge Cases</w:t>
       </w:r>
     </w:p>
     <w:p>
@@ -436,24 +496,471 @@
         <w:pStyle w:val="ListParagraph"/>
         <w:numPr>
           <w:ilvl w:val="1"/>
-          <w:numId w:val="7"/>
+          <w:numId w:val="9"/>
         </w:numPr>
         <w:spacing w:after="0" w:line="240" w:lineRule="auto"/>
         <w:rPr>
-          <w:color w:val="7F7F7F" w:themeColor="text1" w:themeTint="80"/>
-          <w:sz w:val="24"/>
-          <w:szCs w:val="24"/>
-          <w:lang w:val="en-US"/>
-        </w:rPr>
-      </w:pPr>
-      <w:r>
-        <w:rPr>
-          <w:color w:val="7F7F7F" w:themeColor="text1" w:themeTint="80"/>
-          <w:sz w:val="24"/>
-          <w:szCs w:val="24"/>
-          <w:lang w:val="en-US"/>
-        </w:rPr>
-        <w:t>Users</w:t>
+          <w:bCs/>
+          <w:color w:val="000000"/>
+          <w:sz w:val="24"/>
+          <w:lang w:val="en-US"/>
+        </w:rPr>
+      </w:pPr>
+      <w:r>
+        <w:rPr>
+          <w:bCs/>
+          <w:color w:val="000000"/>
+          <w:sz w:val="24"/>
+          <w:lang w:val="en-US"/>
+        </w:rPr>
+        <w:t xml:space="preserve">In this feature, the entirety of the feature relies on communication between </w:t>
+      </w:r>
+      <w:proofErr w:type="spellStart"/>
+      <w:r>
+        <w:rPr>
+          <w:bCs/>
+          <w:color w:val="000000"/>
+          <w:sz w:val="24"/>
+          <w:lang w:val="en-US"/>
+        </w:rPr>
+        <w:t>PockGit</w:t>
+      </w:r>
+      <w:proofErr w:type="spellEnd"/>
+      <w:r>
+        <w:rPr>
+          <w:bCs/>
+          <w:color w:val="000000"/>
+          <w:sz w:val="24"/>
+          <w:lang w:val="en-US"/>
+        </w:rPr>
+        <w:t xml:space="preserve"> and the GitHub API. With that being said, I large portion of the errors that my arise will inevitably come from network issues. </w:t>
+      </w:r>
+      <w:r>
+        <w:rPr>
+          <w:bCs/>
+          <w:color w:val="000000"/>
+          <w:sz w:val="24"/>
+          <w:lang w:val="en-US"/>
+        </w:rPr>
+        <w:t>Of course,</w:t>
+      </w:r>
+      <w:r>
+        <w:rPr>
+          <w:bCs/>
+          <w:color w:val="000000"/>
+          <w:sz w:val="24"/>
+          <w:lang w:val="en-US"/>
+        </w:rPr>
+        <w:t xml:space="preserve"> with that being a broad spectrum of possible complications, some of the errors could be caused by user error – airplane mode, not being connected to </w:t>
+      </w:r>
+      <w:proofErr w:type="spellStart"/>
+      <w:r>
+        <w:rPr>
+          <w:bCs/>
+          <w:color w:val="000000"/>
+          <w:sz w:val="24"/>
+          <w:lang w:val="en-US"/>
+        </w:rPr>
+        <w:t>wifi</w:t>
+      </w:r>
+      <w:proofErr w:type="spellEnd"/>
+      <w:r>
+        <w:rPr>
+          <w:bCs/>
+          <w:color w:val="000000"/>
+          <w:sz w:val="24"/>
+          <w:lang w:val="en-US"/>
+        </w:rPr>
+        <w:t xml:space="preserve">, </w:t>
+      </w:r>
+      <w:proofErr w:type="spellStart"/>
+      <w:r>
+        <w:rPr>
+          <w:bCs/>
+          <w:color w:val="000000"/>
+          <w:sz w:val="24"/>
+          <w:lang w:val="en-US"/>
+        </w:rPr>
+        <w:t>etc</w:t>
+      </w:r>
+      <w:proofErr w:type="spellEnd"/>
+      <w:r>
+        <w:rPr>
+          <w:bCs/>
+          <w:color w:val="000000"/>
+          <w:sz w:val="24"/>
+          <w:lang w:val="en-US"/>
+        </w:rPr>
+        <w:t xml:space="preserve"> – while the other half could be caused on the side of the API. Regardless of the error or cause, users will receive either a toast, </w:t>
+      </w:r>
+      <w:proofErr w:type="spellStart"/>
+      <w:r>
+        <w:rPr>
+          <w:bCs/>
+          <w:color w:val="000000"/>
+          <w:sz w:val="24"/>
+          <w:lang w:val="en-US"/>
+        </w:rPr>
+        <w:t>snackbar</w:t>
+      </w:r>
+      <w:proofErr w:type="spellEnd"/>
+      <w:r>
+        <w:rPr>
+          <w:bCs/>
+          <w:color w:val="000000"/>
+          <w:sz w:val="24"/>
+          <w:lang w:val="en-US"/>
+        </w:rPr>
+        <w:t xml:space="preserve">, or popup notification detailing the problem and how to fix it. </w:t>
+      </w:r>
+    </w:p>
+    <w:p>
+      <w:pPr>
+        <w:pStyle w:val="ListParagraph"/>
+        <w:numPr>
+          <w:ilvl w:val="0"/>
+          <w:numId w:val="9"/>
+        </w:numPr>
+        <w:spacing w:after="0" w:line="240" w:lineRule="auto"/>
+        <w:rPr>
+          <w:bCs/>
+          <w:color w:val="000000"/>
+          <w:sz w:val="24"/>
+          <w:lang w:val="en-US"/>
+        </w:rPr>
+      </w:pPr>
+      <w:r>
+        <w:rPr>
+          <w:bCs/>
+          <w:color w:val="000000"/>
+          <w:sz w:val="24"/>
+          <w:lang w:val="en-US"/>
+        </w:rPr>
+        <w:t>Mockups</w:t>
+      </w:r>
+    </w:p>
+    <w:p>
+      <w:pPr>
+        <w:spacing w:after="0" w:line="240" w:lineRule="auto"/>
+        <w:rPr>
+          <w:bCs/>
+          <w:color w:val="000000"/>
+          <w:sz w:val="24"/>
+          <w:lang w:val="en-US"/>
+        </w:rPr>
+      </w:pPr>
+    </w:p>
+    <w:p>
+      <w:pPr>
+        <w:spacing w:after="0" w:line="240" w:lineRule="auto"/>
+        <w:rPr>
+          <w:bCs/>
+          <w:color w:val="000000"/>
+          <w:sz w:val="24"/>
+          <w:lang w:val="en-US"/>
+        </w:rPr>
+      </w:pPr>
+      <w:r>
+        <w:rPr>
+          <w:bCs/>
+          <w:noProof/>
+          <w:color w:val="000000"/>
+          <w:sz w:val="24"/>
+          <w:lang w:val="en-US"/>
+        </w:rPr>
+        <w:lastRenderedPageBreak/>
+        <w:drawing>
+          <wp:inline distT="0" distB="0" distL="0" distR="0" wp14:anchorId="5BE6C73C" wp14:editId="002F68E8">
+            <wp:extent cx="4601790" cy="4160520"/>
+            <wp:effectExtent l="0" t="0" r="8890" b="0"/>
+            <wp:docPr id="4" name="Picture 4"/>
+            <wp:cNvGraphicFramePr>
+              <a:graphicFrameLocks xmlns:a="http://schemas.openxmlformats.org/drawingml/2006/main" noChangeAspect="1"/>
+            </wp:cNvGraphicFramePr>
+            <a:graphic xmlns:a="http://schemas.openxmlformats.org/drawingml/2006/main">
+              <a:graphicData uri="http://schemas.openxmlformats.org/drawingml/2006/picture">
+                <pic:pic xmlns:pic="http://schemas.openxmlformats.org/drawingml/2006/picture">
+                  <pic:nvPicPr>
+                    <pic:cNvPr id="0" name="Picture 1"/>
+                    <pic:cNvPicPr>
+                      <a:picLocks noChangeAspect="1" noChangeArrowheads="1"/>
+                    </pic:cNvPicPr>
+                  </pic:nvPicPr>
+                  <pic:blipFill>
+                    <a:blip r:embed="rId8">
+                      <a:extLst>
+                        <a:ext uri="{28A0092B-C50C-407E-A947-70E740481C1C}">
+                          <a14:useLocalDpi xmlns:a14="http://schemas.microsoft.com/office/drawing/2010/main" val="0"/>
+                        </a:ext>
+                      </a:extLst>
+                    </a:blip>
+                    <a:srcRect/>
+                    <a:stretch>
+                      <a:fillRect/>
+                    </a:stretch>
+                  </pic:blipFill>
+                  <pic:spPr bwMode="auto">
+                    <a:xfrm>
+                      <a:off x="0" y="0"/>
+                      <a:ext cx="4722312" cy="4269485"/>
+                    </a:xfrm>
+                    <a:prstGeom prst="rect">
+                      <a:avLst/>
+                    </a:prstGeom>
+                    <a:noFill/>
+                    <a:ln>
+                      <a:noFill/>
+                    </a:ln>
+                  </pic:spPr>
+                </pic:pic>
+              </a:graphicData>
+            </a:graphic>
+          </wp:inline>
+        </w:drawing>
+      </w:r>
+    </w:p>
+    <w:p>
+      <w:pPr>
+        <w:spacing w:after="0" w:line="240" w:lineRule="auto"/>
+        <w:rPr>
+          <w:bCs/>
+          <w:color w:val="000000"/>
+          <w:sz w:val="24"/>
+          <w:lang w:val="en-US"/>
+        </w:rPr>
+      </w:pPr>
+      <w:r>
+        <w:rPr>
+          <w:bCs/>
+          <w:noProof/>
+          <w:color w:val="000000"/>
+          <w:sz w:val="24"/>
+          <w:lang w:val="en-US"/>
+        </w:rPr>
+        <w:drawing>
+          <wp:inline distT="0" distB="0" distL="0" distR="0" wp14:anchorId="77FD3B16" wp14:editId="4104C26A">
+            <wp:extent cx="3695700" cy="4128440"/>
+            <wp:effectExtent l="0" t="0" r="0" b="5715"/>
+            <wp:docPr id="5" name="Picture 5"/>
+            <wp:cNvGraphicFramePr>
+              <a:graphicFrameLocks xmlns:a="http://schemas.openxmlformats.org/drawingml/2006/main" noChangeAspect="1"/>
+            </wp:cNvGraphicFramePr>
+            <a:graphic xmlns:a="http://schemas.openxmlformats.org/drawingml/2006/main">
+              <a:graphicData uri="http://schemas.openxmlformats.org/drawingml/2006/picture">
+                <pic:pic xmlns:pic="http://schemas.openxmlformats.org/drawingml/2006/picture">
+                  <pic:nvPicPr>
+                    <pic:cNvPr id="0" name="Picture 2"/>
+                    <pic:cNvPicPr>
+                      <a:picLocks noChangeAspect="1" noChangeArrowheads="1"/>
+                    </pic:cNvPicPr>
+                  </pic:nvPicPr>
+                  <pic:blipFill>
+                    <a:blip r:embed="rId9">
+                      <a:extLst>
+                        <a:ext uri="{28A0092B-C50C-407E-A947-70E740481C1C}">
+                          <a14:useLocalDpi xmlns:a14="http://schemas.microsoft.com/office/drawing/2010/main" val="0"/>
+                        </a:ext>
+                      </a:extLst>
+                    </a:blip>
+                    <a:srcRect/>
+                    <a:stretch>
+                      <a:fillRect/>
+                    </a:stretch>
+                  </pic:blipFill>
+                  <pic:spPr bwMode="auto">
+                    <a:xfrm>
+                      <a:off x="0" y="0"/>
+                      <a:ext cx="3723091" cy="4159038"/>
+                    </a:xfrm>
+                    <a:prstGeom prst="rect">
+                      <a:avLst/>
+                    </a:prstGeom>
+                    <a:noFill/>
+                    <a:ln>
+                      <a:noFill/>
+                    </a:ln>
+                  </pic:spPr>
+                </pic:pic>
+              </a:graphicData>
+            </a:graphic>
+          </wp:inline>
+        </w:drawing>
+      </w:r>
+    </w:p>
+    <w:p>
+      <w:pPr>
+        <w:spacing w:after="0" w:line="240" w:lineRule="auto"/>
+        <w:rPr>
+          <w:bCs/>
+          <w:color w:val="000000"/>
+          <w:sz w:val="24"/>
+          <w:lang w:val="en-US"/>
+        </w:rPr>
+      </w:pPr>
+    </w:p>
+    <w:p>
+      <w:pPr>
+        <w:spacing w:after="0" w:line="240" w:lineRule="auto"/>
+        <w:rPr>
+          <w:b/>
+          <w:color w:val="000000"/>
+          <w:sz w:val="24"/>
+          <w:lang w:val="en-US"/>
+        </w:rPr>
+      </w:pPr>
+      <w:r>
+        <w:rPr>
+          <w:b/>
+          <w:noProof/>
+          <w:color w:val="000000"/>
+          <w:sz w:val="24"/>
+          <w:lang w:val="en-US"/>
+        </w:rPr>
+        <w:lastRenderedPageBreak/>
+        <w:drawing>
+          <wp:inline distT="0" distB="0" distL="0" distR="0" wp14:anchorId="089C0ADC" wp14:editId="65492ACA">
+            <wp:extent cx="4315569" cy="4267200"/>
+            <wp:effectExtent l="0" t="0" r="8890" b="0"/>
+            <wp:docPr id="6" name="Picture 6"/>
+            <wp:cNvGraphicFramePr>
+              <a:graphicFrameLocks xmlns:a="http://schemas.openxmlformats.org/drawingml/2006/main" noChangeAspect="1"/>
+            </wp:cNvGraphicFramePr>
+            <a:graphic xmlns:a="http://schemas.openxmlformats.org/drawingml/2006/main">
+              <a:graphicData uri="http://schemas.openxmlformats.org/drawingml/2006/picture">
+                <pic:pic xmlns:pic="http://schemas.openxmlformats.org/drawingml/2006/picture">
+                  <pic:nvPicPr>
+                    <pic:cNvPr id="0" name="Picture 3"/>
+                    <pic:cNvPicPr>
+                      <a:picLocks noChangeAspect="1" noChangeArrowheads="1"/>
+                    </pic:cNvPicPr>
+                  </pic:nvPicPr>
+                  <pic:blipFill>
+                    <a:blip r:embed="rId10">
+                      <a:extLst>
+                        <a:ext uri="{28A0092B-C50C-407E-A947-70E740481C1C}">
+                          <a14:useLocalDpi xmlns:a14="http://schemas.microsoft.com/office/drawing/2010/main" val="0"/>
+                        </a:ext>
+                      </a:extLst>
+                    </a:blip>
+                    <a:srcRect/>
+                    <a:stretch>
+                      <a:fillRect/>
+                    </a:stretch>
+                  </pic:blipFill>
+                  <pic:spPr bwMode="auto">
+                    <a:xfrm>
+                      <a:off x="0" y="0"/>
+                      <a:ext cx="4320746" cy="4272319"/>
+                    </a:xfrm>
+                    <a:prstGeom prst="rect">
+                      <a:avLst/>
+                    </a:prstGeom>
+                    <a:noFill/>
+                    <a:ln>
+                      <a:noFill/>
+                    </a:ln>
+                  </pic:spPr>
+                </pic:pic>
+              </a:graphicData>
+            </a:graphic>
+          </wp:inline>
+        </w:drawing>
+      </w:r>
+    </w:p>
+    <w:p>
+      <w:pPr>
+        <w:spacing w:after="0" w:line="240" w:lineRule="auto"/>
+        <w:rPr>
+          <w:b/>
+          <w:color w:val="000000"/>
+          <w:sz w:val="24"/>
+          <w:lang w:val="en-US"/>
+        </w:rPr>
+      </w:pPr>
+    </w:p>
+    <w:p>
+      <w:pPr>
+        <w:spacing w:after="0" w:line="240" w:lineRule="auto"/>
+        <w:rPr>
+          <w:b/>
+          <w:color w:val="000000"/>
+          <w:sz w:val="24"/>
+          <w:lang w:val="en-US"/>
+        </w:rPr>
+      </w:pPr>
+    </w:p>
+    <w:p>
+      <w:pPr>
+        <w:spacing w:after="0" w:line="240" w:lineRule="auto"/>
+        <w:rPr>
+          <w:b/>
+          <w:color w:val="000000"/>
+          <w:sz w:val="24"/>
+          <w:lang w:val="en-US"/>
+        </w:rPr>
+      </w:pPr>
+    </w:p>
+    <w:p>
+      <w:pPr>
+        <w:spacing w:after="0" w:line="240" w:lineRule="auto"/>
+        <w:rPr>
+          <w:b/>
+          <w:color w:val="000000"/>
+          <w:sz w:val="24"/>
+          <w:lang w:val="en-US"/>
+        </w:rPr>
+      </w:pPr>
+      <w:r>
+        <w:rPr>
+          <w:b/>
+          <w:color w:val="000000"/>
+          <w:sz w:val="24"/>
+          <w:lang w:val="en-US"/>
+        </w:rPr>
+        <w:t>Key Features</w:t>
+      </w:r>
+      <w:r>
+        <w:rPr>
+          <w:b/>
+          <w:color w:val="000000"/>
+          <w:sz w:val="24"/>
+          <w:lang w:val="en-US"/>
+        </w:rPr>
+        <w:t xml:space="preserve"> #</w:t>
+      </w:r>
+      <w:r>
+        <w:rPr>
+          <w:b/>
+          <w:color w:val="000000"/>
+          <w:sz w:val="24"/>
+          <w:lang w:val="en-US"/>
+        </w:rPr>
+        <w:t>2</w:t>
+      </w:r>
+    </w:p>
+    <w:p>
+      <w:pPr>
+        <w:pStyle w:val="ListParagraph"/>
+        <w:numPr>
+          <w:ilvl w:val="0"/>
+          <w:numId w:val="10"/>
+        </w:numPr>
+        <w:spacing w:after="0" w:line="240" w:lineRule="auto"/>
+        <w:rPr>
+          <w:bCs/>
+          <w:color w:val="000000"/>
+          <w:sz w:val="24"/>
+          <w:lang w:val="en-US"/>
+        </w:rPr>
+      </w:pPr>
+      <w:r>
+        <w:rPr>
+          <w:bCs/>
+          <w:color w:val="000000"/>
+          <w:sz w:val="24"/>
+          <w:lang w:val="en-US"/>
+        </w:rPr>
+        <w:t>Purpose and Background</w:t>
       </w:r>
     </w:p>
     <w:p>
@@ -461,24 +968,69 @@
         <w:pStyle w:val="ListParagraph"/>
         <w:numPr>
           <w:ilvl w:val="1"/>
-          <w:numId w:val="7"/>
+          <w:numId w:val="10"/>
         </w:numPr>
         <w:spacing w:after="0" w:line="240" w:lineRule="auto"/>
         <w:rPr>
-          <w:color w:val="7F7F7F" w:themeColor="text1" w:themeTint="80"/>
-          <w:sz w:val="24"/>
-          <w:szCs w:val="24"/>
-          <w:lang w:val="en-US"/>
-        </w:rPr>
-      </w:pPr>
-      <w:r>
-        <w:rPr>
-          <w:color w:val="7F7F7F" w:themeColor="text1" w:themeTint="80"/>
-          <w:sz w:val="24"/>
-          <w:szCs w:val="24"/>
-          <w:lang w:val="en-US"/>
-        </w:rPr>
-        <w:t>Keywords</w:t>
+          <w:bCs/>
+          <w:color w:val="000000"/>
+          <w:sz w:val="24"/>
+          <w:lang w:val="en-US"/>
+        </w:rPr>
+      </w:pPr>
+      <w:r>
+        <w:rPr>
+          <w:bCs/>
+          <w:color w:val="000000"/>
+          <w:sz w:val="24"/>
+          <w:lang w:val="en-US"/>
+        </w:rPr>
+        <w:t xml:space="preserve">The second core features ties hand in hand with the previous, yet is just as important. Once users have authorized access to their GitHub account, </w:t>
+      </w:r>
+      <w:proofErr w:type="spellStart"/>
+      <w:r>
+        <w:rPr>
+          <w:bCs/>
+          <w:color w:val="000000"/>
+          <w:sz w:val="24"/>
+          <w:lang w:val="en-US"/>
+        </w:rPr>
+        <w:t>PockGit</w:t>
+      </w:r>
+      <w:proofErr w:type="spellEnd"/>
+      <w:r>
+        <w:rPr>
+          <w:bCs/>
+          <w:color w:val="000000"/>
+          <w:sz w:val="24"/>
+          <w:lang w:val="en-US"/>
+        </w:rPr>
+        <w:t xml:space="preserve"> will display not only a list of repositories that they are associated with, but will also allow users to search through all commits that have been made on a given repository. In an agile environment, the importance of having updated and relevant information at your fingertips cannot be understated, making this feature an absolute necessity. </w:t>
+      </w:r>
+    </w:p>
+    <w:p>
+      <w:pPr>
+        <w:pStyle w:val="ListParagraph"/>
+        <w:numPr>
+          <w:ilvl w:val="0"/>
+          <w:numId w:val="10"/>
+        </w:numPr>
+        <w:spacing w:after="0" w:line="240" w:lineRule="auto"/>
+        <w:rPr>
+          <w:bCs/>
+          <w:color w:val="000000"/>
+          <w:sz w:val="24"/>
+          <w:lang w:val="en-US"/>
+        </w:rPr>
+      </w:pPr>
+      <w:r>
+        <w:rPr>
+          <w:bCs/>
+          <w:color w:val="000000"/>
+          <w:sz w:val="24"/>
+          <w:lang w:val="en-US"/>
+        </w:rPr>
+        <w:t>Workflow</w:t>
       </w:r>
     </w:p>
     <w:p>
@@ -486,31 +1038,408 @@
         <w:pStyle w:val="ListParagraph"/>
         <w:numPr>
           <w:ilvl w:val="1"/>
-          <w:numId w:val="7"/>
+          <w:numId w:val="10"/>
         </w:numPr>
         <w:spacing w:after="0" w:line="240" w:lineRule="auto"/>
         <w:rPr>
+          <w:bCs/>
+          <w:color w:val="000000"/>
+          <w:sz w:val="24"/>
+          <w:lang w:val="en-US"/>
+        </w:rPr>
+      </w:pPr>
+      <w:r>
+        <w:rPr>
+          <w:bCs/>
+          <w:color w:val="000000"/>
+          <w:sz w:val="24"/>
+          <w:lang w:val="en-US"/>
+        </w:rPr>
+        <w:t xml:space="preserve">In the </w:t>
+      </w:r>
+      <w:proofErr w:type="spellStart"/>
+      <w:r>
+        <w:rPr>
+          <w:bCs/>
+          <w:color w:val="000000"/>
+          <w:sz w:val="24"/>
+          <w:lang w:val="en-US"/>
+        </w:rPr>
+        <w:t>AccountHomeActivity</w:t>
+      </w:r>
+      <w:proofErr w:type="spellEnd"/>
+      <w:r>
+        <w:rPr>
+          <w:bCs/>
+          <w:color w:val="000000"/>
+          <w:sz w:val="24"/>
+          <w:lang w:val="en-US"/>
+        </w:rPr>
+        <w:t>, u</w:t>
+      </w:r>
+      <w:r>
+        <w:rPr>
+          <w:bCs/>
+          <w:color w:val="000000"/>
+          <w:sz w:val="24"/>
+          <w:lang w:val="en-US"/>
+        </w:rPr>
+        <w:t xml:space="preserve">sers will be able to click on one of their repositories, which will open the </w:t>
+      </w:r>
+      <w:proofErr w:type="spellStart"/>
+      <w:r>
+        <w:rPr>
+          <w:bCs/>
+          <w:color w:val="000000"/>
+          <w:sz w:val="24"/>
+          <w:lang w:val="en-US"/>
+        </w:rPr>
+        <w:t>RepositoryDetailsActivity</w:t>
+      </w:r>
+      <w:proofErr w:type="spellEnd"/>
+      <w:r>
+        <w:rPr>
+          <w:bCs/>
+          <w:color w:val="000000"/>
+          <w:sz w:val="24"/>
+          <w:lang w:val="en-US"/>
+        </w:rPr>
+        <w:t xml:space="preserve"> containing all relevant information about the repository as well as a detailed history of all previous commits to said repository.</w:t>
+      </w:r>
+    </w:p>
+    <w:p>
+      <w:pPr>
+        <w:pStyle w:val="ListParagraph"/>
+        <w:numPr>
+          <w:ilvl w:val="1"/>
+          <w:numId w:val="10"/>
+        </w:numPr>
+        <w:spacing w:after="0" w:line="240" w:lineRule="auto"/>
+        <w:rPr>
+          <w:bCs/>
+          <w:color w:val="000000"/>
+          <w:sz w:val="24"/>
+          <w:lang w:val="en-US"/>
+        </w:rPr>
+      </w:pPr>
+      <w:r>
+        <w:rPr>
+          <w:bCs/>
+          <w:color w:val="000000"/>
+          <w:sz w:val="24"/>
+          <w:lang w:val="en-US"/>
+        </w:rPr>
+        <w:t>From here, users can scroll through the list of commits that have been made to the repository, or they will also have the option to search the list by entering a date range or keywords.</w:t>
+      </w:r>
+    </w:p>
+    <w:p>
+      <w:pPr>
+        <w:pStyle w:val="ListParagraph"/>
+        <w:numPr>
+          <w:ilvl w:val="0"/>
+          <w:numId w:val="10"/>
+        </w:numPr>
+        <w:spacing w:after="0" w:line="240" w:lineRule="auto"/>
+        <w:rPr>
+          <w:bCs/>
+          <w:color w:val="000000"/>
+          <w:sz w:val="24"/>
+          <w:lang w:val="en-US"/>
+        </w:rPr>
+      </w:pPr>
+      <w:r>
+        <w:rPr>
+          <w:bCs/>
+          <w:color w:val="000000"/>
+          <w:sz w:val="24"/>
+          <w:lang w:val="en-US"/>
+        </w:rPr>
+        <w:t>Errors/Edge Cases</w:t>
+      </w:r>
+    </w:p>
+    <w:p>
+      <w:pPr>
+        <w:pStyle w:val="ListParagraph"/>
+        <w:numPr>
+          <w:ilvl w:val="1"/>
+          <w:numId w:val="10"/>
+        </w:numPr>
+        <w:spacing w:after="0" w:line="240" w:lineRule="auto"/>
+        <w:rPr>
+          <w:bCs/>
+          <w:color w:val="000000"/>
+          <w:sz w:val="24"/>
+          <w:lang w:val="en-US"/>
+        </w:rPr>
+      </w:pPr>
+      <w:r>
+        <w:rPr>
+          <w:bCs/>
+          <w:color w:val="000000"/>
+          <w:sz w:val="24"/>
+          <w:lang w:val="en-US"/>
+        </w:rPr>
+        <w:t xml:space="preserve">Similar to what was previously discussed on the last feature, a large portion of potential errors will come from a lack of internet or other network issues. If that is the case a well explained message will be displayed to the user detailing what has occurred.  </w:t>
+      </w:r>
+    </w:p>
+    <w:p>
+      <w:pPr>
+        <w:pStyle w:val="ListParagraph"/>
+        <w:numPr>
+          <w:ilvl w:val="0"/>
+          <w:numId w:val="10"/>
+        </w:numPr>
+        <w:spacing w:after="0" w:line="240" w:lineRule="auto"/>
+        <w:rPr>
+          <w:bCs/>
+          <w:color w:val="000000"/>
+          <w:sz w:val="24"/>
+          <w:lang w:val="en-US"/>
+        </w:rPr>
+      </w:pPr>
+      <w:r>
+        <w:rPr>
+          <w:bCs/>
+          <w:color w:val="000000"/>
+          <w:sz w:val="24"/>
+          <w:lang w:val="en-US"/>
+        </w:rPr>
+        <w:t>Mockups</w:t>
+      </w:r>
+    </w:p>
+    <w:p>
+      <w:pPr>
+        <w:spacing w:after="0" w:line="240" w:lineRule="auto"/>
+        <w:ind w:left="720"/>
+        <w:rPr>
+          <w:bCs/>
+          <w:color w:val="000000"/>
+          <w:sz w:val="24"/>
+          <w:lang w:val="en-US"/>
+        </w:rPr>
+      </w:pPr>
+      <w:r>
+        <w:rPr>
+          <w:bCs/>
+          <w:noProof/>
+          <w:color w:val="000000"/>
+          <w:sz w:val="24"/>
+          <w:lang w:val="en-US"/>
+        </w:rPr>
+        <w:lastRenderedPageBreak/>
+        <w:drawing>
+          <wp:inline distT="0" distB="0" distL="0" distR="0" wp14:anchorId="4FF9C0D9" wp14:editId="110187A7">
+            <wp:extent cx="4831080" cy="3832376"/>
+            <wp:effectExtent l="0" t="0" r="7620" b="0"/>
+            <wp:docPr id="7" name="Picture 7"/>
+            <wp:cNvGraphicFramePr>
+              <a:graphicFrameLocks xmlns:a="http://schemas.openxmlformats.org/drawingml/2006/main" noChangeAspect="1"/>
+            </wp:cNvGraphicFramePr>
+            <a:graphic xmlns:a="http://schemas.openxmlformats.org/drawingml/2006/main">
+              <a:graphicData uri="http://schemas.openxmlformats.org/drawingml/2006/picture">
+                <pic:pic xmlns:pic="http://schemas.openxmlformats.org/drawingml/2006/picture">
+                  <pic:nvPicPr>
+                    <pic:cNvPr id="0" name="Picture 4"/>
+                    <pic:cNvPicPr>
+                      <a:picLocks noChangeAspect="1" noChangeArrowheads="1"/>
+                    </pic:cNvPicPr>
+                  </pic:nvPicPr>
+                  <pic:blipFill>
+                    <a:blip r:embed="rId11">
+                      <a:extLst>
+                        <a:ext uri="{28A0092B-C50C-407E-A947-70E740481C1C}">
+                          <a14:useLocalDpi xmlns:a14="http://schemas.microsoft.com/office/drawing/2010/main" val="0"/>
+                        </a:ext>
+                      </a:extLst>
+                    </a:blip>
+                    <a:srcRect/>
+                    <a:stretch>
+                      <a:fillRect/>
+                    </a:stretch>
+                  </pic:blipFill>
+                  <pic:spPr bwMode="auto">
+                    <a:xfrm>
+                      <a:off x="0" y="0"/>
+                      <a:ext cx="4872047" cy="3864874"/>
+                    </a:xfrm>
+                    <a:prstGeom prst="rect">
+                      <a:avLst/>
+                    </a:prstGeom>
+                    <a:noFill/>
+                    <a:ln>
+                      <a:noFill/>
+                    </a:ln>
+                  </pic:spPr>
+                </pic:pic>
+              </a:graphicData>
+            </a:graphic>
+          </wp:inline>
+        </w:drawing>
+      </w:r>
+    </w:p>
+    <w:p>
+      <w:pPr>
+        <w:spacing w:after="0" w:line="240" w:lineRule="auto"/>
+        <w:ind w:left="720"/>
+        <w:rPr>
+          <w:bCs/>
+          <w:color w:val="000000"/>
+          <w:sz w:val="24"/>
+          <w:lang w:val="en-US"/>
+        </w:rPr>
+      </w:pPr>
+    </w:p>
+    <w:p>
+      <w:pPr>
+        <w:spacing w:after="0" w:line="240" w:lineRule="auto"/>
+        <w:ind w:left="720"/>
+        <w:rPr>
+          <w:bCs/>
+          <w:color w:val="000000"/>
+          <w:sz w:val="24"/>
+          <w:lang w:val="en-US"/>
+        </w:rPr>
+      </w:pPr>
+      <w:r>
+        <w:rPr>
+          <w:bCs/>
+          <w:noProof/>
+          <w:color w:val="000000"/>
+          <w:sz w:val="24"/>
+          <w:lang w:val="en-US"/>
+        </w:rPr>
+        <w:drawing>
+          <wp:inline distT="0" distB="0" distL="0" distR="0" wp14:anchorId="59E1C981" wp14:editId="1C362A85">
+            <wp:extent cx="4788251" cy="3756660"/>
+            <wp:effectExtent l="0" t="0" r="0" b="0"/>
+            <wp:docPr id="8" name="Picture 8"/>
+            <wp:cNvGraphicFramePr>
+              <a:graphicFrameLocks xmlns:a="http://schemas.openxmlformats.org/drawingml/2006/main" noChangeAspect="1"/>
+            </wp:cNvGraphicFramePr>
+            <a:graphic xmlns:a="http://schemas.openxmlformats.org/drawingml/2006/main">
+              <a:graphicData uri="http://schemas.openxmlformats.org/drawingml/2006/picture">
+                <pic:pic xmlns:pic="http://schemas.openxmlformats.org/drawingml/2006/picture">
+                  <pic:nvPicPr>
+                    <pic:cNvPr id="0" name="Picture 5"/>
+                    <pic:cNvPicPr>
+                      <a:picLocks noChangeAspect="1" noChangeArrowheads="1"/>
+                    </pic:cNvPicPr>
+                  </pic:nvPicPr>
+                  <pic:blipFill>
+                    <a:blip r:embed="rId12">
+                      <a:extLst>
+                        <a:ext uri="{28A0092B-C50C-407E-A947-70E740481C1C}">
+                          <a14:useLocalDpi xmlns:a14="http://schemas.microsoft.com/office/drawing/2010/main" val="0"/>
+                        </a:ext>
+                      </a:extLst>
+                    </a:blip>
+                    <a:srcRect/>
+                    <a:stretch>
+                      <a:fillRect/>
+                    </a:stretch>
+                  </pic:blipFill>
+                  <pic:spPr bwMode="auto">
+                    <a:xfrm>
+                      <a:off x="0" y="0"/>
+                      <a:ext cx="4794648" cy="3761679"/>
+                    </a:xfrm>
+                    <a:prstGeom prst="rect">
+                      <a:avLst/>
+                    </a:prstGeom>
+                    <a:noFill/>
+                    <a:ln>
+                      <a:noFill/>
+                    </a:ln>
+                  </pic:spPr>
+                </pic:pic>
+              </a:graphicData>
+            </a:graphic>
+          </wp:inline>
+        </w:drawing>
+      </w:r>
+    </w:p>
+    <w:p>
+      <w:pPr>
+        <w:spacing w:after="0" w:line="240" w:lineRule="auto"/>
+        <w:rPr>
+          <w:bCs/>
+          <w:color w:val="000000"/>
+          <w:sz w:val="24"/>
+          <w:lang w:val="en-US"/>
+        </w:rPr>
+      </w:pPr>
+    </w:p>
+    <w:p>
+      <w:pPr>
+        <w:spacing w:after="0" w:line="240" w:lineRule="auto"/>
+        <w:rPr>
+          <w:bCs/>
+          <w:color w:val="000000"/>
+          <w:sz w:val="24"/>
+          <w:lang w:val="en-US"/>
+        </w:rPr>
+      </w:pPr>
+    </w:p>
+    <w:p>
+      <w:pPr>
+        <w:spacing w:after="0" w:line="240" w:lineRule="auto"/>
+        <w:rPr>
+          <w:bCs/>
+          <w:color w:val="000000"/>
+          <w:sz w:val="24"/>
+          <w:lang w:val="en-US"/>
+        </w:rPr>
+      </w:pPr>
+    </w:p>
+    <w:p>
+      <w:pPr>
+        <w:spacing w:after="0" w:line="240" w:lineRule="auto"/>
+        <w:rPr>
+          <w:b/>
+          <w:color w:val="000000"/>
+          <w:sz w:val="24"/>
+          <w:lang w:val="en-US"/>
+        </w:rPr>
+      </w:pPr>
+    </w:p>
+    <w:p>
+      <w:pPr>
+        <w:spacing w:after="0" w:line="240" w:lineRule="auto"/>
+        <w:rPr>
+          <w:b/>
+          <w:color w:val="000000"/>
+          <w:sz w:val="24"/>
+          <w:lang w:val="en-US"/>
+        </w:rPr>
+      </w:pPr>
+    </w:p>
+    <w:p>
+      <w:pPr>
+        <w:spacing w:after="0" w:line="240" w:lineRule="auto"/>
+        <w:rPr>
+          <w:b/>
+          <w:color w:val="000000"/>
+          <w:sz w:val="24"/>
+          <w:lang w:val="en-US"/>
+        </w:rPr>
+      </w:pPr>
+    </w:p>
+    <w:p>
+      <w:pPr>
+        <w:spacing w:after="0" w:line="240" w:lineRule="auto"/>
+        <w:rPr>
+          <w:bCs/>
+          <w:color w:val="000000"/>
+          <w:sz w:val="24"/>
+          <w:lang w:val="en-US"/>
+        </w:rPr>
+      </w:pPr>
+    </w:p>
+    <w:p>
+      <w:pPr>
+        <w:spacing w:after="0" w:line="240" w:lineRule="auto"/>
+        <w:rPr>
           <w:color w:val="7F7F7F" w:themeColor="text1" w:themeTint="80"/>
-          <w:sz w:val="24"/>
-          <w:szCs w:val="24"/>
-          <w:lang w:val="en-US"/>
-        </w:rPr>
-      </w:pPr>
-      <w:r>
-        <w:rPr>
-          <w:color w:val="7F7F7F" w:themeColor="text1" w:themeTint="80"/>
-          <w:sz w:val="24"/>
-          <w:szCs w:val="24"/>
-          <w:lang w:val="en-US"/>
-        </w:rPr>
-        <w:t>Date Range</w:t>
-      </w:r>
-    </w:p>
-    <w:p>
-      <w:pPr>
-        <w:spacing w:after="0" w:line="240" w:lineRule="auto"/>
-        <w:rPr>
-          <w:color w:val="7F7F7F" w:themeColor="text1" w:themeTint="80"/>
           <w:lang w:val="en-US"/>
         </w:rPr>
       </w:pPr>
@@ -532,6 +1461,7 @@
           <w:sz w:val="24"/>
           <w:lang w:val="en-US"/>
         </w:rPr>
+        <w:lastRenderedPageBreak/>
         <w:t>Similar Applications</w:t>
       </w:r>
     </w:p>
@@ -576,7 +1506,7 @@
                     <pic:cNvPicPr/>
                   </pic:nvPicPr>
                   <pic:blipFill>
-                    <a:blip r:embed="rId8"/>
+                    <a:blip r:embed="rId13"/>
                     <a:stretch>
                       <a:fillRect/>
                     </a:stretch>
@@ -622,7 +1552,7 @@
                     <pic:cNvPicPr/>
                   </pic:nvPicPr>
                   <pic:blipFill>
-                    <a:blip r:embed="rId9"/>
+                    <a:blip r:embed="rId14"/>
                     <a:stretch>
                       <a:fillRect/>
                     </a:stretch>
@@ -685,7 +1615,6 @@
         <w:rPr>
           <w:noProof/>
         </w:rPr>
-        <w:lastRenderedPageBreak/>
         <w:drawing>
           <wp:inline distT="0" distB="0" distL="0" distR="0" wp14:anchorId="39E22522" wp14:editId="6681CB4C">
             <wp:extent cx="6120765" cy="3937635"/>
@@ -702,7 +1631,7 @@
                     <pic:cNvPicPr/>
                   </pic:nvPicPr>
                   <pic:blipFill>
-                    <a:blip r:embed="rId10"/>
+                    <a:blip r:embed="rId15"/>
                     <a:stretch>
                       <a:fillRect/>
                     </a:stretch>
@@ -755,8 +1684,6 @@
           <w:lang w:val="en-US"/>
         </w:rPr>
       </w:pPr>
-      <w:bookmarkStart w:id="0" w:name="_GoBack"/>
-      <w:bookmarkEnd w:id="0"/>
       <w:r>
         <w:rPr>
           <w:b/>
@@ -911,8 +1838,8 @@
       </w:pPr>
     </w:p>
     <w:sectPr>
-      <w:headerReference w:type="default" r:id="rId11"/>
-      <w:footerReference w:type="default" r:id="rId12"/>
+      <w:headerReference w:type="default" r:id="rId16"/>
+      <w:footerReference w:type="default" r:id="rId17"/>
       <w:pgSz w:w="11906" w:h="16838"/>
       <w:pgMar w:top="284" w:right="850" w:bottom="284" w:left="1417" w:header="708" w:footer="708" w:gutter="0"/>
       <w:cols w:space="708"/>
@@ -923,7 +1850,7 @@
 </file>
 
 <file path=word/endnotes.xml><?xml version="1.0" encoding="utf-8"?>
-<w:endnotes xmlns:wpc="http://schemas.microsoft.com/office/word/2010/wordprocessingCanvas" xmlns:cx="http://schemas.microsoft.com/office/drawing/2014/chartex" xmlns:cx1="http://schemas.microsoft.com/office/drawing/2015/9/8/chartex" xmlns:cx2="http://schemas.microsoft.com/office/drawing/2015/10/21/chartex" xmlns:cx3="http://schemas.microsoft.com/office/drawing/2016/5/9/chartex" xmlns:cx4="http://schemas.microsoft.com/office/drawing/2016/5/10/chartex" xmlns:cx5="http://schemas.microsoft.com/office/drawing/2016/5/11/chartex" xmlns:cx6="http://schemas.microsoft.com/office/drawing/2016/5/12/chartex" xmlns:cx7="http://schemas.microsoft.com/office/drawing/2016/5/13/chartex" xmlns:cx8="http://schemas.microsoft.com/office/drawing/2016/5/14/chartex" xmlns:mc="http://schemas.openxmlformats.org/markup-compatibility/2006" xmlns:aink="http://schemas.microsoft.com/office/drawing/2016/ink" xmlns:am3d="http://schemas.microsoft.com/office/drawing/2017/model3d" xmlns:o="urn:schemas-microsoft-com:office:office" xmlns:r="http://schemas.openxmlformats.org/officeDocument/2006/relationships" xmlns:m="http://schemas.openxmlformats.org/officeDocument/2006/math" xmlns:v="urn:schemas-microsoft-com:vml" xmlns:wp14="http://schemas.microsoft.com/office/word/2010/wordprocessingDrawing" xmlns:wp="http://schemas.openxmlformats.org/drawingml/2006/wordprocessingDrawing" xmlns:w10="urn:schemas-microsoft-com:office:word" xmlns:w="http://schemas.openxmlformats.org/wordprocessingml/2006/main" xmlns:w14="http://schemas.microsoft.com/office/word/2010/wordml" xmlns:w15="http://schemas.microsoft.com/office/word/2012/wordml" xmlns:w16cid="http://schemas.microsoft.com/office/word/2016/wordml/cid" xmlns:w16se="http://schemas.microsoft.com/office/word/2015/wordml/symex" xmlns:wpg="http://schemas.microsoft.com/office/word/2010/wordprocessingGroup" xmlns:wpi="http://schemas.microsoft.com/office/word/2010/wordprocessingInk" xmlns:wne="http://schemas.microsoft.com/office/word/2006/wordml" xmlns:wps="http://schemas.microsoft.com/office/word/2010/wordprocessingShape" mc:Ignorable="w14 w15 w16se w16cid wp14">
+<w:endnotes xmlns:wpc="http://schemas.microsoft.com/office/word/2010/wordprocessingCanvas" xmlns:cx="http://schemas.microsoft.com/office/drawing/2014/chartex" xmlns:cx1="http://schemas.microsoft.com/office/drawing/2015/9/8/chartex" xmlns:cx2="http://schemas.microsoft.com/office/drawing/2015/10/21/chartex" xmlns:cx3="http://schemas.microsoft.com/office/drawing/2016/5/9/chartex" xmlns:cx4="http://schemas.microsoft.com/office/drawing/2016/5/10/chartex" xmlns:cx5="http://schemas.microsoft.com/office/drawing/2016/5/11/chartex" xmlns:cx6="http://schemas.microsoft.com/office/drawing/2016/5/12/chartex" xmlns:cx7="http://schemas.microsoft.com/office/drawing/2016/5/13/chartex" xmlns:cx8="http://schemas.microsoft.com/office/drawing/2016/5/14/chartex" xmlns:mc="http://schemas.openxmlformats.org/markup-compatibility/2006" xmlns:aink="http://schemas.microsoft.com/office/drawing/2016/ink" xmlns:am3d="http://schemas.microsoft.com/office/drawing/2017/model3d" xmlns:o="urn:schemas-microsoft-com:office:office" xmlns:r="http://schemas.openxmlformats.org/officeDocument/2006/relationships" xmlns:m="http://schemas.openxmlformats.org/officeDocument/2006/math" xmlns:v="urn:schemas-microsoft-com:vml" xmlns:wp14="http://schemas.microsoft.com/office/word/2010/wordprocessingDrawing" xmlns:wp="http://schemas.openxmlformats.org/drawingml/2006/wordprocessingDrawing" xmlns:w10="urn:schemas-microsoft-com:office:word" xmlns:w="http://schemas.openxmlformats.org/wordprocessingml/2006/main" xmlns:w14="http://schemas.microsoft.com/office/word/2010/wordml" xmlns:w15="http://schemas.microsoft.com/office/word/2012/wordml" xmlns:w16cex="http://schemas.microsoft.com/office/word/2018/wordml/cex" xmlns:w16cid="http://schemas.microsoft.com/office/word/2016/wordml/cid" xmlns:w16="http://schemas.microsoft.com/office/word/2018/wordml" xmlns:w16se="http://schemas.microsoft.com/office/word/2015/wordml/symex" xmlns:wpg="http://schemas.microsoft.com/office/word/2010/wordprocessingGroup" xmlns:wpi="http://schemas.microsoft.com/office/word/2010/wordprocessingInk" xmlns:wne="http://schemas.microsoft.com/office/word/2006/wordml" xmlns:wps="http://schemas.microsoft.com/office/word/2010/wordprocessingShape" mc:Ignorable="w14 w15 w16se w16cid w16 w16cex wp14">
   <w:endnote w:type="separator" w:id="-1">
     <w:p>
       <w:pPr>
@@ -948,7 +1875,7 @@
 </file>
 
 <file path=word/footer1.xml><?xml version="1.0" encoding="utf-8"?>
-<w:ftr xmlns:wpc="http://schemas.microsoft.com/office/word/2010/wordprocessingCanvas" xmlns:cx="http://schemas.microsoft.com/office/drawing/2014/chartex" xmlns:cx1="http://schemas.microsoft.com/office/drawing/2015/9/8/chartex" xmlns:cx2="http://schemas.microsoft.com/office/drawing/2015/10/21/chartex" xmlns:cx3="http://schemas.microsoft.com/office/drawing/2016/5/9/chartex" xmlns:cx4="http://schemas.microsoft.com/office/drawing/2016/5/10/chartex" xmlns:cx5="http://schemas.microsoft.com/office/drawing/2016/5/11/chartex" xmlns:cx6="http://schemas.microsoft.com/office/drawing/2016/5/12/chartex" xmlns:cx7="http://schemas.microsoft.com/office/drawing/2016/5/13/chartex" xmlns:cx8="http://schemas.microsoft.com/office/drawing/2016/5/14/chartex" xmlns:mc="http://schemas.openxmlformats.org/markup-compatibility/2006" xmlns:aink="http://schemas.microsoft.com/office/drawing/2016/ink" xmlns:am3d="http://schemas.microsoft.com/office/drawing/2017/model3d" xmlns:o="urn:schemas-microsoft-com:office:office" xmlns:r="http://schemas.openxmlformats.org/officeDocument/2006/relationships" xmlns:m="http://schemas.openxmlformats.org/officeDocument/2006/math" xmlns:v="urn:schemas-microsoft-com:vml" xmlns:wp14="http://schemas.microsoft.com/office/word/2010/wordprocessingDrawing" xmlns:wp="http://schemas.openxmlformats.org/drawingml/2006/wordprocessingDrawing" xmlns:w10="urn:schemas-microsoft-com:office:word" xmlns:w="http://schemas.openxmlformats.org/wordprocessingml/2006/main" xmlns:w14="http://schemas.microsoft.com/office/word/2010/wordml" xmlns:w15="http://schemas.microsoft.com/office/word/2012/wordml" xmlns:w16cid="http://schemas.microsoft.com/office/word/2016/wordml/cid" xmlns:w16se="http://schemas.microsoft.com/office/word/2015/wordml/symex" xmlns:wpg="http://schemas.microsoft.com/office/word/2010/wordprocessingGroup" xmlns:wpi="http://schemas.microsoft.com/office/word/2010/wordprocessingInk" xmlns:wne="http://schemas.microsoft.com/office/word/2006/wordml" xmlns:wps="http://schemas.microsoft.com/office/word/2010/wordprocessingShape" mc:Ignorable="w14 w15 w16se w16cid wp14">
+<w:ftr xmlns:wpc="http://schemas.microsoft.com/office/word/2010/wordprocessingCanvas" xmlns:cx="http://schemas.microsoft.com/office/drawing/2014/chartex" xmlns:cx1="http://schemas.microsoft.com/office/drawing/2015/9/8/chartex" xmlns:cx2="http://schemas.microsoft.com/office/drawing/2015/10/21/chartex" xmlns:cx3="http://schemas.microsoft.com/office/drawing/2016/5/9/chartex" xmlns:cx4="http://schemas.microsoft.com/office/drawing/2016/5/10/chartex" xmlns:cx5="http://schemas.microsoft.com/office/drawing/2016/5/11/chartex" xmlns:cx6="http://schemas.microsoft.com/office/drawing/2016/5/12/chartex" xmlns:cx7="http://schemas.microsoft.com/office/drawing/2016/5/13/chartex" xmlns:cx8="http://schemas.microsoft.com/office/drawing/2016/5/14/chartex" xmlns:mc="http://schemas.openxmlformats.org/markup-compatibility/2006" xmlns:aink="http://schemas.microsoft.com/office/drawing/2016/ink" xmlns:am3d="http://schemas.microsoft.com/office/drawing/2017/model3d" xmlns:o="urn:schemas-microsoft-com:office:office" xmlns:r="http://schemas.openxmlformats.org/officeDocument/2006/relationships" xmlns:m="http://schemas.openxmlformats.org/officeDocument/2006/math" xmlns:v="urn:schemas-microsoft-com:vml" xmlns:wp14="http://schemas.microsoft.com/office/word/2010/wordprocessingDrawing" xmlns:wp="http://schemas.openxmlformats.org/drawingml/2006/wordprocessingDrawing" xmlns:w10="urn:schemas-microsoft-com:office:word" xmlns:w="http://schemas.openxmlformats.org/wordprocessingml/2006/main" xmlns:w14="http://schemas.microsoft.com/office/word/2010/wordml" xmlns:w15="http://schemas.microsoft.com/office/word/2012/wordml" xmlns:w16cex="http://schemas.microsoft.com/office/word/2018/wordml/cex" xmlns:w16cid="http://schemas.microsoft.com/office/word/2016/wordml/cid" xmlns:w16="http://schemas.microsoft.com/office/word/2018/wordml" xmlns:w16se="http://schemas.microsoft.com/office/word/2015/wordml/symex" xmlns:wpg="http://schemas.microsoft.com/office/word/2010/wordprocessingGroup" xmlns:wpi="http://schemas.microsoft.com/office/word/2010/wordprocessingInk" xmlns:wne="http://schemas.microsoft.com/office/word/2006/wordml" xmlns:wps="http://schemas.microsoft.com/office/word/2010/wordprocessingShape" mc:Ignorable="w14 w15 w16se w16cid w16 w16cex wp14">
   <w:p>
     <w:pPr>
       <w:pStyle w:val="Footer"/>
@@ -1048,7 +1975,7 @@
 </file>
 
 <file path=word/footnotes.xml><?xml version="1.0" encoding="utf-8"?>
-<w:footnotes xmlns:wpc="http://schemas.microsoft.com/office/word/2010/wordprocessingCanvas" xmlns:cx="http://schemas.microsoft.com/office/drawing/2014/chartex" xmlns:cx1="http://schemas.microsoft.com/office/drawing/2015/9/8/chartex" xmlns:cx2="http://schemas.microsoft.com/office/drawing/2015/10/21/chartex" xmlns:cx3="http://schemas.microsoft.com/office/drawing/2016/5/9/chartex" xmlns:cx4="http://schemas.microsoft.com/office/drawing/2016/5/10/chartex" xmlns:cx5="http://schemas.microsoft.com/office/drawing/2016/5/11/chartex" xmlns:cx6="http://schemas.microsoft.com/office/drawing/2016/5/12/chartex" xmlns:cx7="http://schemas.microsoft.com/office/drawing/2016/5/13/chartex" xmlns:cx8="http://schemas.microsoft.com/office/drawing/2016/5/14/chartex" xmlns:mc="http://schemas.openxmlformats.org/markup-compatibility/2006" xmlns:aink="http://schemas.microsoft.com/office/drawing/2016/ink" xmlns:am3d="http://schemas.microsoft.com/office/drawing/2017/model3d" xmlns:o="urn:schemas-microsoft-com:office:office" xmlns:r="http://schemas.openxmlformats.org/officeDocument/2006/relationships" xmlns:m="http://schemas.openxmlformats.org/officeDocument/2006/math" xmlns:v="urn:schemas-microsoft-com:vml" xmlns:wp14="http://schemas.microsoft.com/office/word/2010/wordprocessingDrawing" xmlns:wp="http://schemas.openxmlformats.org/drawingml/2006/wordprocessingDrawing" xmlns:w10="urn:schemas-microsoft-com:office:word" xmlns:w="http://schemas.openxmlformats.org/wordprocessingml/2006/main" xmlns:w14="http://schemas.microsoft.com/office/word/2010/wordml" xmlns:w15="http://schemas.microsoft.com/office/word/2012/wordml" xmlns:w16cid="http://schemas.microsoft.com/office/word/2016/wordml/cid" xmlns:w16se="http://schemas.microsoft.com/office/word/2015/wordml/symex" xmlns:wpg="http://schemas.microsoft.com/office/word/2010/wordprocessingGroup" xmlns:wpi="http://schemas.microsoft.com/office/word/2010/wordprocessingInk" xmlns:wne="http://schemas.microsoft.com/office/word/2006/wordml" xmlns:wps="http://schemas.microsoft.com/office/word/2010/wordprocessingShape" mc:Ignorable="w14 w15 w16se w16cid wp14">
+<w:footnotes xmlns:wpc="http://schemas.microsoft.com/office/word/2010/wordprocessingCanvas" xmlns:cx="http://schemas.microsoft.com/office/drawing/2014/chartex" xmlns:cx1="http://schemas.microsoft.com/office/drawing/2015/9/8/chartex" xmlns:cx2="http://schemas.microsoft.com/office/drawing/2015/10/21/chartex" xmlns:cx3="http://schemas.microsoft.com/office/drawing/2016/5/9/chartex" xmlns:cx4="http://schemas.microsoft.com/office/drawing/2016/5/10/chartex" xmlns:cx5="http://schemas.microsoft.com/office/drawing/2016/5/11/chartex" xmlns:cx6="http://schemas.microsoft.com/office/drawing/2016/5/12/chartex" xmlns:cx7="http://schemas.microsoft.com/office/drawing/2016/5/13/chartex" xmlns:cx8="http://schemas.microsoft.com/office/drawing/2016/5/14/chartex" xmlns:mc="http://schemas.openxmlformats.org/markup-compatibility/2006" xmlns:aink="http://schemas.microsoft.com/office/drawing/2016/ink" xmlns:am3d="http://schemas.microsoft.com/office/drawing/2017/model3d" xmlns:o="urn:schemas-microsoft-com:office:office" xmlns:r="http://schemas.openxmlformats.org/officeDocument/2006/relationships" xmlns:m="http://schemas.openxmlformats.org/officeDocument/2006/math" xmlns:v="urn:schemas-microsoft-com:vml" xmlns:wp14="http://schemas.microsoft.com/office/word/2010/wordprocessingDrawing" xmlns:wp="http://schemas.openxmlformats.org/drawingml/2006/wordprocessingDrawing" xmlns:w10="urn:schemas-microsoft-com:office:word" xmlns:w="http://schemas.openxmlformats.org/wordprocessingml/2006/main" xmlns:w14="http://schemas.microsoft.com/office/word/2010/wordml" xmlns:w15="http://schemas.microsoft.com/office/word/2012/wordml" xmlns:w16cex="http://schemas.microsoft.com/office/word/2018/wordml/cex" xmlns:w16cid="http://schemas.microsoft.com/office/word/2016/wordml/cid" xmlns:w16="http://schemas.microsoft.com/office/word/2018/wordml" xmlns:w16se="http://schemas.microsoft.com/office/word/2015/wordml/symex" xmlns:wpg="http://schemas.microsoft.com/office/word/2010/wordprocessingGroup" xmlns:wpi="http://schemas.microsoft.com/office/word/2010/wordprocessingInk" xmlns:wne="http://schemas.microsoft.com/office/word/2006/wordml" xmlns:wps="http://schemas.microsoft.com/office/word/2010/wordprocessingShape" mc:Ignorable="w14 w15 w16se w16cid w16 w16cex wp14">
   <w:footnote w:type="separator" w:id="-1">
     <w:p>
       <w:pPr>
@@ -1073,7 +2000,7 @@
 </file>
 
 <file path=word/header1.xml><?xml version="1.0" encoding="utf-8"?>
-<w:hdr xmlns:wpc="http://schemas.microsoft.com/office/word/2010/wordprocessingCanvas" xmlns:cx="http://schemas.microsoft.com/office/drawing/2014/chartex" xmlns:cx1="http://schemas.microsoft.com/office/drawing/2015/9/8/chartex" xmlns:cx2="http://schemas.microsoft.com/office/drawing/2015/10/21/chartex" xmlns:cx3="http://schemas.microsoft.com/office/drawing/2016/5/9/chartex" xmlns:cx4="http://schemas.microsoft.com/office/drawing/2016/5/10/chartex" xmlns:cx5="http://schemas.microsoft.com/office/drawing/2016/5/11/chartex" xmlns:cx6="http://schemas.microsoft.com/office/drawing/2016/5/12/chartex" xmlns:cx7="http://schemas.microsoft.com/office/drawing/2016/5/13/chartex" xmlns:cx8="http://schemas.microsoft.com/office/drawing/2016/5/14/chartex" xmlns:mc="http://schemas.openxmlformats.org/markup-compatibility/2006" xmlns:aink="http://schemas.microsoft.com/office/drawing/2016/ink" xmlns:am3d="http://schemas.microsoft.com/office/drawing/2017/model3d" xmlns:o="urn:schemas-microsoft-com:office:office" xmlns:r="http://schemas.openxmlformats.org/officeDocument/2006/relationships" xmlns:m="http://schemas.openxmlformats.org/officeDocument/2006/math" xmlns:v="urn:schemas-microsoft-com:vml" xmlns:wp14="http://schemas.microsoft.com/office/word/2010/wordprocessingDrawing" xmlns:wp="http://schemas.openxmlformats.org/drawingml/2006/wordprocessingDrawing" xmlns:w10="urn:schemas-microsoft-com:office:word" xmlns:w="http://schemas.openxmlformats.org/wordprocessingml/2006/main" xmlns:w14="http://schemas.microsoft.com/office/word/2010/wordml" xmlns:w15="http://schemas.microsoft.com/office/word/2012/wordml" xmlns:w16cid="http://schemas.microsoft.com/office/word/2016/wordml/cid" xmlns:w16se="http://schemas.microsoft.com/office/word/2015/wordml/symex" xmlns:wpg="http://schemas.microsoft.com/office/word/2010/wordprocessingGroup" xmlns:wpi="http://schemas.microsoft.com/office/word/2010/wordprocessingInk" xmlns:wne="http://schemas.microsoft.com/office/word/2006/wordml" xmlns:wps="http://schemas.microsoft.com/office/word/2010/wordprocessingShape" mc:Ignorable="w14 w15 w16se w16cid wp14">
+<w:hdr xmlns:wpc="http://schemas.microsoft.com/office/word/2010/wordprocessingCanvas" xmlns:cx="http://schemas.microsoft.com/office/drawing/2014/chartex" xmlns:cx1="http://schemas.microsoft.com/office/drawing/2015/9/8/chartex" xmlns:cx2="http://schemas.microsoft.com/office/drawing/2015/10/21/chartex" xmlns:cx3="http://schemas.microsoft.com/office/drawing/2016/5/9/chartex" xmlns:cx4="http://schemas.microsoft.com/office/drawing/2016/5/10/chartex" xmlns:cx5="http://schemas.microsoft.com/office/drawing/2016/5/11/chartex" xmlns:cx6="http://schemas.microsoft.com/office/drawing/2016/5/12/chartex" xmlns:cx7="http://schemas.microsoft.com/office/drawing/2016/5/13/chartex" xmlns:cx8="http://schemas.microsoft.com/office/drawing/2016/5/14/chartex" xmlns:mc="http://schemas.openxmlformats.org/markup-compatibility/2006" xmlns:aink="http://schemas.microsoft.com/office/drawing/2016/ink" xmlns:am3d="http://schemas.microsoft.com/office/drawing/2017/model3d" xmlns:o="urn:schemas-microsoft-com:office:office" xmlns:r="http://schemas.openxmlformats.org/officeDocument/2006/relationships" xmlns:m="http://schemas.openxmlformats.org/officeDocument/2006/math" xmlns:v="urn:schemas-microsoft-com:vml" xmlns:wp14="http://schemas.microsoft.com/office/word/2010/wordprocessingDrawing" xmlns:wp="http://schemas.openxmlformats.org/drawingml/2006/wordprocessingDrawing" xmlns:w10="urn:schemas-microsoft-com:office:word" xmlns:w="http://schemas.openxmlformats.org/wordprocessingml/2006/main" xmlns:w14="http://schemas.microsoft.com/office/word/2010/wordml" xmlns:w15="http://schemas.microsoft.com/office/word/2012/wordml" xmlns:w16cex="http://schemas.microsoft.com/office/word/2018/wordml/cex" xmlns:w16cid="http://schemas.microsoft.com/office/word/2016/wordml/cid" xmlns:w16="http://schemas.microsoft.com/office/word/2018/wordml" xmlns:w16se="http://schemas.microsoft.com/office/word/2015/wordml/symex" xmlns:wpg="http://schemas.microsoft.com/office/word/2010/wordprocessingGroup" xmlns:wpi="http://schemas.microsoft.com/office/word/2010/wordprocessingInk" xmlns:wne="http://schemas.microsoft.com/office/word/2006/wordml" xmlns:wps="http://schemas.microsoft.com/office/word/2010/wordprocessingShape" mc:Ignorable="w14 w15 w16se w16cid w16 w16cex wp14">
   <w:p>
     <w:pPr>
       <w:pStyle w:val="Header"/>
@@ -1095,7 +2022,7 @@
         <w:szCs w:val="18"/>
         <w:lang w:val="en-US"/>
       </w:rPr>
-      <w:t>GitToGo</w:t>
+      <w:t>PockGit</w:t>
     </w:r>
     <w:proofErr w:type="spellEnd"/>
     <w:r>
@@ -1165,7 +2092,7 @@
 </file>
 
 <file path=word/numbering.xml><?xml version="1.0" encoding="utf-8"?>
-<w:numbering xmlns:wpc="http://schemas.microsoft.com/office/word/2010/wordprocessingCanvas" xmlns:cx="http://schemas.microsoft.com/office/drawing/2014/chartex" xmlns:cx1="http://schemas.microsoft.com/office/drawing/2015/9/8/chartex" xmlns:cx2="http://schemas.microsoft.com/office/drawing/2015/10/21/chartex" xmlns:cx3="http://schemas.microsoft.com/office/drawing/2016/5/9/chartex" xmlns:cx4="http://schemas.microsoft.com/office/drawing/2016/5/10/chartex" xmlns:cx5="http://schemas.microsoft.com/office/drawing/2016/5/11/chartex" xmlns:cx6="http://schemas.microsoft.com/office/drawing/2016/5/12/chartex" xmlns:cx7="http://schemas.microsoft.com/office/drawing/2016/5/13/chartex" xmlns:cx8="http://schemas.microsoft.com/office/drawing/2016/5/14/chartex" xmlns:mc="http://schemas.openxmlformats.org/markup-compatibility/2006" xmlns:aink="http://schemas.microsoft.com/office/drawing/2016/ink" xmlns:am3d="http://schemas.microsoft.com/office/drawing/2017/model3d" xmlns:o="urn:schemas-microsoft-com:office:office" xmlns:r="http://schemas.openxmlformats.org/officeDocument/2006/relationships" xmlns:m="http://schemas.openxmlformats.org/officeDocument/2006/math" xmlns:v="urn:schemas-microsoft-com:vml" xmlns:wp14="http://schemas.microsoft.com/office/word/2010/wordprocessingDrawing" xmlns:wp="http://schemas.openxmlformats.org/drawingml/2006/wordprocessingDrawing" xmlns:w10="urn:schemas-microsoft-com:office:word" xmlns:w="http://schemas.openxmlformats.org/wordprocessingml/2006/main" xmlns:w14="http://schemas.microsoft.com/office/word/2010/wordml" xmlns:w15="http://schemas.microsoft.com/office/word/2012/wordml" xmlns:w16cid="http://schemas.microsoft.com/office/word/2016/wordml/cid" xmlns:w16se="http://schemas.microsoft.com/office/word/2015/wordml/symex" xmlns:wpg="http://schemas.microsoft.com/office/word/2010/wordprocessingGroup" xmlns:wpi="http://schemas.microsoft.com/office/word/2010/wordprocessingInk" xmlns:wne="http://schemas.microsoft.com/office/word/2006/wordml" xmlns:wps="http://schemas.microsoft.com/office/word/2010/wordprocessingShape" mc:Ignorable="w14 w15 w16se w16cid wp14">
+<w:numbering xmlns:wpc="http://schemas.microsoft.com/office/word/2010/wordprocessingCanvas" xmlns:cx="http://schemas.microsoft.com/office/drawing/2014/chartex" xmlns:cx1="http://schemas.microsoft.com/office/drawing/2015/9/8/chartex" xmlns:cx2="http://schemas.microsoft.com/office/drawing/2015/10/21/chartex" xmlns:cx3="http://schemas.microsoft.com/office/drawing/2016/5/9/chartex" xmlns:cx4="http://schemas.microsoft.com/office/drawing/2016/5/10/chartex" xmlns:cx5="http://schemas.microsoft.com/office/drawing/2016/5/11/chartex" xmlns:cx6="http://schemas.microsoft.com/office/drawing/2016/5/12/chartex" xmlns:cx7="http://schemas.microsoft.com/office/drawing/2016/5/13/chartex" xmlns:cx8="http://schemas.microsoft.com/office/drawing/2016/5/14/chartex" xmlns:mc="http://schemas.openxmlformats.org/markup-compatibility/2006" xmlns:aink="http://schemas.microsoft.com/office/drawing/2016/ink" xmlns:am3d="http://schemas.microsoft.com/office/drawing/2017/model3d" xmlns:o="urn:schemas-microsoft-com:office:office" xmlns:r="http://schemas.openxmlformats.org/officeDocument/2006/relationships" xmlns:m="http://schemas.openxmlformats.org/officeDocument/2006/math" xmlns:v="urn:schemas-microsoft-com:vml" xmlns:wp14="http://schemas.microsoft.com/office/word/2010/wordprocessingDrawing" xmlns:wp="http://schemas.openxmlformats.org/drawingml/2006/wordprocessingDrawing" xmlns:w10="urn:schemas-microsoft-com:office:word" xmlns:w="http://schemas.openxmlformats.org/wordprocessingml/2006/main" xmlns:w14="http://schemas.microsoft.com/office/word/2010/wordml" xmlns:w15="http://schemas.microsoft.com/office/word/2012/wordml" xmlns:w16cex="http://schemas.microsoft.com/office/word/2018/wordml/cex" xmlns:w16cid="http://schemas.microsoft.com/office/word/2016/wordml/cid" xmlns:w16="http://schemas.microsoft.com/office/word/2018/wordml" xmlns:w16se="http://schemas.microsoft.com/office/word/2015/wordml/symex" xmlns:wpg="http://schemas.microsoft.com/office/word/2010/wordprocessingGroup" xmlns:wpi="http://schemas.microsoft.com/office/word/2010/wordprocessingInk" xmlns:wne="http://schemas.microsoft.com/office/word/2006/wordml" xmlns:wps="http://schemas.microsoft.com/office/word/2010/wordprocessingShape" mc:Ignorable="w14 w15 w16se w16cid w16 w16cex wp14">
   <w:abstractNum w:abstractNumId="0" w15:restartNumberingAfterBreak="0">
     <w:nsid w:val="054C5A00"/>
     <w:multiLevelType w:val="hybridMultilevel"/>
@@ -1253,6 +2180,119 @@
     </w:lvl>
   </w:abstractNum>
   <w:abstractNum w:abstractNumId="1" w15:restartNumberingAfterBreak="0">
+    <w:nsid w:val="19C435A9"/>
+    <w:multiLevelType w:val="hybridMultilevel"/>
+    <w:tmpl w:val="BAD88158"/>
+    <w:lvl w:ilvl="0" w:tplc="04090001">
+      <w:start w:val="1"/>
+      <w:numFmt w:val="bullet"/>
+      <w:lvlText w:val=""/>
+      <w:lvlJc w:val="left"/>
+      <w:pPr>
+        <w:ind w:left="720" w:hanging="360"/>
+      </w:pPr>
+      <w:rPr>
+        <w:rFonts w:ascii="Symbol" w:hAnsi="Symbol" w:cs="Symbol" w:hint="default"/>
+      </w:rPr>
+    </w:lvl>
+    <w:lvl w:ilvl="1" w:tplc="04090003">
+      <w:start w:val="1"/>
+      <w:numFmt w:val="bullet"/>
+      <w:lvlText w:val="o"/>
+      <w:lvlJc w:val="left"/>
+      <w:pPr>
+        <w:ind w:left="1440" w:hanging="360"/>
+      </w:pPr>
+      <w:rPr>
+        <w:rFonts w:ascii="Courier New" w:hAnsi="Courier New" w:cs="Courier New" w:hint="default"/>
+      </w:rPr>
+    </w:lvl>
+    <w:lvl w:ilvl="2" w:tplc="04090005">
+      <w:start w:val="1"/>
+      <w:numFmt w:val="bullet"/>
+      <w:lvlText w:val=""/>
+      <w:lvlJc w:val="left"/>
+      <w:pPr>
+        <w:ind w:left="2160" w:hanging="360"/>
+      </w:pPr>
+      <w:rPr>
+        <w:rFonts w:ascii="Wingdings" w:hAnsi="Wingdings" w:cs="Wingdings" w:hint="default"/>
+      </w:rPr>
+    </w:lvl>
+    <w:lvl w:ilvl="3" w:tplc="04090001" w:tentative="1">
+      <w:start w:val="1"/>
+      <w:numFmt w:val="bullet"/>
+      <w:lvlText w:val=""/>
+      <w:lvlJc w:val="left"/>
+      <w:pPr>
+        <w:ind w:left="2880" w:hanging="360"/>
+      </w:pPr>
+      <w:rPr>
+        <w:rFonts w:ascii="Symbol" w:hAnsi="Symbol" w:cs="Symbol" w:hint="default"/>
+      </w:rPr>
+    </w:lvl>
+    <w:lvl w:ilvl="4" w:tplc="04090003" w:tentative="1">
+      <w:start w:val="1"/>
+      <w:numFmt w:val="bullet"/>
+      <w:lvlText w:val="o"/>
+      <w:lvlJc w:val="left"/>
+      <w:pPr>
+        <w:ind w:left="3600" w:hanging="360"/>
+      </w:pPr>
+      <w:rPr>
+        <w:rFonts w:ascii="Courier New" w:hAnsi="Courier New" w:cs="Courier New" w:hint="default"/>
+      </w:rPr>
+    </w:lvl>
+    <w:lvl w:ilvl="5" w:tplc="04090005" w:tentative="1">
+      <w:start w:val="1"/>
+      <w:numFmt w:val="bullet"/>
+      <w:lvlText w:val=""/>
+      <w:lvlJc w:val="left"/>
+      <w:pPr>
+        <w:ind w:left="4320" w:hanging="360"/>
+      </w:pPr>
+      <w:rPr>
+        <w:rFonts w:ascii="Wingdings" w:hAnsi="Wingdings" w:cs="Wingdings" w:hint="default"/>
+      </w:rPr>
+    </w:lvl>
+    <w:lvl w:ilvl="6" w:tplc="04090001" w:tentative="1">
+      <w:start w:val="1"/>
+      <w:numFmt w:val="bullet"/>
+      <w:lvlText w:val=""/>
+      <w:lvlJc w:val="left"/>
+      <w:pPr>
+        <w:ind w:left="5040" w:hanging="360"/>
+      </w:pPr>
+      <w:rPr>
+        <w:rFonts w:ascii="Symbol" w:hAnsi="Symbol" w:cs="Symbol" w:hint="default"/>
+      </w:rPr>
+    </w:lvl>
+    <w:lvl w:ilvl="7" w:tplc="04090003" w:tentative="1">
+      <w:start w:val="1"/>
+      <w:numFmt w:val="bullet"/>
+      <w:lvlText w:val="o"/>
+      <w:lvlJc w:val="left"/>
+      <w:pPr>
+        <w:ind w:left="5760" w:hanging="360"/>
+      </w:pPr>
+      <w:rPr>
+        <w:rFonts w:ascii="Courier New" w:hAnsi="Courier New" w:cs="Courier New" w:hint="default"/>
+      </w:rPr>
+    </w:lvl>
+    <w:lvl w:ilvl="8" w:tplc="04090005" w:tentative="1">
+      <w:start w:val="1"/>
+      <w:numFmt w:val="bullet"/>
+      <w:lvlText w:val=""/>
+      <w:lvlJc w:val="left"/>
+      <w:pPr>
+        <w:ind w:left="6480" w:hanging="360"/>
+      </w:pPr>
+      <w:rPr>
+        <w:rFonts w:ascii="Wingdings" w:hAnsi="Wingdings" w:cs="Wingdings" w:hint="default"/>
+      </w:rPr>
+    </w:lvl>
+  </w:abstractNum>
+  <w:abstractNum w:abstractNumId="2" w15:restartNumberingAfterBreak="0">
     <w:nsid w:val="1CF22E17"/>
     <w:multiLevelType w:val="hybridMultilevel"/>
     <w:tmpl w:val="C8ECAD0C"/>
@@ -1338,7 +2378,7 @@
       </w:pPr>
     </w:lvl>
   </w:abstractNum>
-  <w:abstractNum w:abstractNumId="2" w15:restartNumberingAfterBreak="0">
+  <w:abstractNum w:abstractNumId="3" w15:restartNumberingAfterBreak="0">
     <w:nsid w:val="1CF805ED"/>
     <w:multiLevelType w:val="hybridMultilevel"/>
     <w:tmpl w:val="F1143A70"/>
@@ -1451,7 +2491,7 @@
       </w:rPr>
     </w:lvl>
   </w:abstractNum>
-  <w:abstractNum w:abstractNumId="3" w15:restartNumberingAfterBreak="0">
+  <w:abstractNum w:abstractNumId="4" w15:restartNumberingAfterBreak="0">
     <w:nsid w:val="28CB214C"/>
     <w:multiLevelType w:val="hybridMultilevel"/>
     <w:tmpl w:val="0B8AF40A"/>
@@ -1564,7 +2604,7 @@
       </w:rPr>
     </w:lvl>
   </w:abstractNum>
-  <w:abstractNum w:abstractNumId="4" w15:restartNumberingAfterBreak="0">
+  <w:abstractNum w:abstractNumId="5" w15:restartNumberingAfterBreak="0">
     <w:nsid w:val="33A91665"/>
     <w:multiLevelType w:val="hybridMultilevel"/>
     <w:tmpl w:val="86060E94"/>
@@ -1677,7 +2717,206 @@
       </w:rPr>
     </w:lvl>
   </w:abstractNum>
-  <w:abstractNum w:abstractNumId="5" w15:restartNumberingAfterBreak="0">
+  <w:abstractNum w:abstractNumId="6" w15:restartNumberingAfterBreak="0">
+    <w:nsid w:val="41A17597"/>
+    <w:multiLevelType w:val="hybridMultilevel"/>
+    <w:tmpl w:val="D9E4B09E"/>
+    <w:lvl w:ilvl="0" w:tplc="04090001">
+      <w:start w:val="1"/>
+      <w:numFmt w:val="bullet"/>
+      <w:lvlText w:val=""/>
+      <w:lvlJc w:val="left"/>
+      <w:pPr>
+        <w:ind w:left="720" w:hanging="360"/>
+      </w:pPr>
+      <w:rPr>
+        <w:rFonts w:ascii="Symbol" w:hAnsi="Symbol" w:cs="Symbol" w:hint="default"/>
+      </w:rPr>
+    </w:lvl>
+    <w:lvl w:ilvl="1" w:tplc="04090003">
+      <w:start w:val="1"/>
+      <w:numFmt w:val="bullet"/>
+      <w:lvlText w:val="o"/>
+      <w:lvlJc w:val="left"/>
+      <w:pPr>
+        <w:ind w:left="1440" w:hanging="360"/>
+      </w:pPr>
+      <w:rPr>
+        <w:rFonts w:ascii="Courier New" w:hAnsi="Courier New" w:cs="Courier New" w:hint="default"/>
+      </w:rPr>
+    </w:lvl>
+    <w:lvl w:ilvl="2" w:tplc="04090005" w:tentative="1">
+      <w:start w:val="1"/>
+      <w:numFmt w:val="bullet"/>
+      <w:lvlText w:val=""/>
+      <w:lvlJc w:val="left"/>
+      <w:pPr>
+        <w:ind w:left="2160" w:hanging="360"/>
+      </w:pPr>
+      <w:rPr>
+        <w:rFonts w:ascii="Wingdings" w:hAnsi="Wingdings" w:cs="Wingdings" w:hint="default"/>
+      </w:rPr>
+    </w:lvl>
+    <w:lvl w:ilvl="3" w:tplc="04090001" w:tentative="1">
+      <w:start w:val="1"/>
+      <w:numFmt w:val="bullet"/>
+      <w:lvlText w:val=""/>
+      <w:lvlJc w:val="left"/>
+      <w:pPr>
+        <w:ind w:left="2880" w:hanging="360"/>
+      </w:pPr>
+      <w:rPr>
+        <w:rFonts w:ascii="Symbol" w:hAnsi="Symbol" w:cs="Symbol" w:hint="default"/>
+      </w:rPr>
+    </w:lvl>
+    <w:lvl w:ilvl="4" w:tplc="04090003" w:tentative="1">
+      <w:start w:val="1"/>
+      <w:numFmt w:val="bullet"/>
+      <w:lvlText w:val="o"/>
+      <w:lvlJc w:val="left"/>
+      <w:pPr>
+        <w:ind w:left="3600" w:hanging="360"/>
+      </w:pPr>
+      <w:rPr>
+        <w:rFonts w:ascii="Courier New" w:hAnsi="Courier New" w:cs="Courier New" w:hint="default"/>
+      </w:rPr>
+    </w:lvl>
+    <w:lvl w:ilvl="5" w:tplc="04090005" w:tentative="1">
+      <w:start w:val="1"/>
+      <w:numFmt w:val="bullet"/>
+      <w:lvlText w:val=""/>
+      <w:lvlJc w:val="left"/>
+      <w:pPr>
+        <w:ind w:left="4320" w:hanging="360"/>
+      </w:pPr>
+      <w:rPr>
+        <w:rFonts w:ascii="Wingdings" w:hAnsi="Wingdings" w:cs="Wingdings" w:hint="default"/>
+      </w:rPr>
+    </w:lvl>
+    <w:lvl w:ilvl="6" w:tplc="04090001" w:tentative="1">
+      <w:start w:val="1"/>
+      <w:numFmt w:val="bullet"/>
+      <w:lvlText w:val=""/>
+      <w:lvlJc w:val="left"/>
+      <w:pPr>
+        <w:ind w:left="5040" w:hanging="360"/>
+      </w:pPr>
+      <w:rPr>
+        <w:rFonts w:ascii="Symbol" w:hAnsi="Symbol" w:cs="Symbol" w:hint="default"/>
+      </w:rPr>
+    </w:lvl>
+    <w:lvl w:ilvl="7" w:tplc="04090003" w:tentative="1">
+      <w:start w:val="1"/>
+      <w:numFmt w:val="bullet"/>
+      <w:lvlText w:val="o"/>
+      <w:lvlJc w:val="left"/>
+      <w:pPr>
+        <w:ind w:left="5760" w:hanging="360"/>
+      </w:pPr>
+      <w:rPr>
+        <w:rFonts w:ascii="Courier New" w:hAnsi="Courier New" w:cs="Courier New" w:hint="default"/>
+      </w:rPr>
+    </w:lvl>
+    <w:lvl w:ilvl="8" w:tplc="04090005" w:tentative="1">
+      <w:start w:val="1"/>
+      <w:numFmt w:val="bullet"/>
+      <w:lvlText w:val=""/>
+      <w:lvlJc w:val="left"/>
+      <w:pPr>
+        <w:ind w:left="6480" w:hanging="360"/>
+      </w:pPr>
+      <w:rPr>
+        <w:rFonts w:ascii="Wingdings" w:hAnsi="Wingdings" w:cs="Wingdings" w:hint="default"/>
+      </w:rPr>
+    </w:lvl>
+  </w:abstractNum>
+  <w:abstractNum w:abstractNumId="7" w15:restartNumberingAfterBreak="0">
+    <w:nsid w:val="5C5154A2"/>
+    <w:multiLevelType w:val="hybridMultilevel"/>
+    <w:tmpl w:val="3ACC1E72"/>
+    <w:lvl w:ilvl="0" w:tplc="0409000F">
+      <w:start w:val="1"/>
+      <w:numFmt w:val="decimal"/>
+      <w:lvlText w:val="%1."/>
+      <w:lvlJc w:val="left"/>
+      <w:pPr>
+        <w:ind w:left="720" w:hanging="360"/>
+      </w:pPr>
+    </w:lvl>
+    <w:lvl w:ilvl="1" w:tplc="04090019">
+      <w:start w:val="1"/>
+      <w:numFmt w:val="lowerLetter"/>
+      <w:lvlText w:val="%2."/>
+      <w:lvlJc w:val="left"/>
+      <w:pPr>
+        <w:ind w:left="1440" w:hanging="360"/>
+      </w:pPr>
+    </w:lvl>
+    <w:lvl w:ilvl="2" w:tplc="0409001B">
+      <w:start w:val="1"/>
+      <w:numFmt w:val="lowerRoman"/>
+      <w:lvlText w:val="%3."/>
+      <w:lvlJc w:val="right"/>
+      <w:pPr>
+        <w:ind w:left="2160" w:hanging="180"/>
+      </w:pPr>
+    </w:lvl>
+    <w:lvl w:ilvl="3" w:tplc="0409000F" w:tentative="1">
+      <w:start w:val="1"/>
+      <w:numFmt w:val="decimal"/>
+      <w:lvlText w:val="%4."/>
+      <w:lvlJc w:val="left"/>
+      <w:pPr>
+        <w:ind w:left="2880" w:hanging="360"/>
+      </w:pPr>
+    </w:lvl>
+    <w:lvl w:ilvl="4" w:tplc="04090019" w:tentative="1">
+      <w:start w:val="1"/>
+      <w:numFmt w:val="lowerLetter"/>
+      <w:lvlText w:val="%5."/>
+      <w:lvlJc w:val="left"/>
+      <w:pPr>
+        <w:ind w:left="3600" w:hanging="360"/>
+      </w:pPr>
+    </w:lvl>
+    <w:lvl w:ilvl="5" w:tplc="0409001B" w:tentative="1">
+      <w:start w:val="1"/>
+      <w:numFmt w:val="lowerRoman"/>
+      <w:lvlText w:val="%6."/>
+      <w:lvlJc w:val="right"/>
+      <w:pPr>
+        <w:ind w:left="4320" w:hanging="180"/>
+      </w:pPr>
+    </w:lvl>
+    <w:lvl w:ilvl="6" w:tplc="0409000F" w:tentative="1">
+      <w:start w:val="1"/>
+      <w:numFmt w:val="decimal"/>
+      <w:lvlText w:val="%7."/>
+      <w:lvlJc w:val="left"/>
+      <w:pPr>
+        <w:ind w:left="5040" w:hanging="360"/>
+      </w:pPr>
+    </w:lvl>
+    <w:lvl w:ilvl="7" w:tplc="04090019" w:tentative="1">
+      <w:start w:val="1"/>
+      <w:numFmt w:val="lowerLetter"/>
+      <w:lvlText w:val="%8."/>
+      <w:lvlJc w:val="left"/>
+      <w:pPr>
+        <w:ind w:left="5760" w:hanging="360"/>
+      </w:pPr>
+    </w:lvl>
+    <w:lvl w:ilvl="8" w:tplc="0409001B" w:tentative="1">
+      <w:start w:val="1"/>
+      <w:numFmt w:val="lowerRoman"/>
+      <w:lvlText w:val="%9."/>
+      <w:lvlJc w:val="right"/>
+      <w:pPr>
+        <w:ind w:left="6480" w:hanging="180"/>
+      </w:pPr>
+    </w:lvl>
+  </w:abstractNum>
+  <w:abstractNum w:abstractNumId="8" w15:restartNumberingAfterBreak="0">
     <w:nsid w:val="65652BDA"/>
     <w:multiLevelType w:val="hybridMultilevel"/>
     <w:tmpl w:val="36A6CE26"/>
@@ -1792,7 +3031,7 @@
       </w:rPr>
     </w:lvl>
   </w:abstractNum>
-  <w:abstractNum w:abstractNumId="6" w15:restartNumberingAfterBreak="0">
+  <w:abstractNum w:abstractNumId="9" w15:restartNumberingAfterBreak="0">
     <w:nsid w:val="6D564E05"/>
     <w:multiLevelType w:val="hybridMultilevel"/>
     <w:tmpl w:val="E5C204DE"/>
@@ -1908,31 +3147,40 @@
     </w:lvl>
   </w:abstractNum>
   <w:num w:numId="1">
-    <w:abstractNumId w:val="4"/>
+    <w:abstractNumId w:val="5"/>
   </w:num>
   <w:num w:numId="2">
-    <w:abstractNumId w:val="1"/>
+    <w:abstractNumId w:val="2"/>
   </w:num>
   <w:num w:numId="3">
     <w:abstractNumId w:val="0"/>
   </w:num>
   <w:num w:numId="4">
-    <w:abstractNumId w:val="5"/>
+    <w:abstractNumId w:val="8"/>
   </w:num>
   <w:num w:numId="5">
-    <w:abstractNumId w:val="6"/>
+    <w:abstractNumId w:val="9"/>
   </w:num>
   <w:num w:numId="6">
-    <w:abstractNumId w:val="2"/>
+    <w:abstractNumId w:val="3"/>
   </w:num>
   <w:num w:numId="7">
-    <w:abstractNumId w:val="3"/>
+    <w:abstractNumId w:val="4"/>
+  </w:num>
+  <w:num w:numId="8">
+    <w:abstractNumId w:val="7"/>
+  </w:num>
+  <w:num w:numId="9">
+    <w:abstractNumId w:val="1"/>
+  </w:num>
+  <w:num w:numId="10">
+    <w:abstractNumId w:val="6"/>
   </w:num>
 </w:numbering>
 </file>
 
 <file path=word/styles.xml><?xml version="1.0" encoding="utf-8"?>
-<w:styles xmlns:mc="http://schemas.openxmlformats.org/markup-compatibility/2006" xmlns:r="http://schemas.openxmlformats.org/officeDocument/2006/relationships" xmlns:w="http://schemas.openxmlformats.org/wordprocessingml/2006/main" xmlns:w14="http://schemas.microsoft.com/office/word/2010/wordml" xmlns:w15="http://schemas.microsoft.com/office/word/2012/wordml" xmlns:w16cid="http://schemas.microsoft.com/office/word/2016/wordml/cid" xmlns:w16se="http://schemas.microsoft.com/office/word/2015/wordml/symex" mc:Ignorable="w14 w15 w16se w16cid">
+<w:styles xmlns:mc="http://schemas.openxmlformats.org/markup-compatibility/2006" xmlns:r="http://schemas.openxmlformats.org/officeDocument/2006/relationships" xmlns:w="http://schemas.openxmlformats.org/wordprocessingml/2006/main" xmlns:w14="http://schemas.microsoft.com/office/word/2010/wordml" xmlns:w15="http://schemas.microsoft.com/office/word/2012/wordml" xmlns:w16cex="http://schemas.microsoft.com/office/word/2018/wordml/cex" xmlns:w16cid="http://schemas.microsoft.com/office/word/2016/wordml/cid" xmlns:w16="http://schemas.microsoft.com/office/word/2018/wordml" xmlns:w16se="http://schemas.microsoft.com/office/word/2015/wordml/symex" mc:Ignorable="w14 w15 w16se w16cid w16 w16cex">
   <w:docDefaults>
     <w:rPrDefault>
       <w:rPr>
@@ -2323,7 +3571,7 @@
   <w:style w:type="paragraph" w:default="1" w:styleId="Normal">
     <w:name w:val="Normal"/>
     <w:qFormat/>
-    <w:rsid w:val="006805D7"/>
+    <w:rsid w:val="00281AC0"/>
     <w:pPr>
       <w:spacing w:after="200" w:line="276" w:lineRule="auto"/>
     </w:pPr>
@@ -2743,7 +3991,7 @@
 </file>
 
 <file path=customXml/itemProps1.xml><?xml version="1.0" encoding="utf-8"?>
-<ds:datastoreItem xmlns:ds="http://schemas.openxmlformats.org/officeDocument/2006/customXml" ds:itemID="{9D33B1C4-6494-4CF3-941F-590B6CA2844D}">
+<ds:datastoreItem xmlns:ds="http://schemas.openxmlformats.org/officeDocument/2006/customXml" ds:itemID="{99162FE8-C497-4B06-B89E-7FB8D612F875}">
   <ds:schemaRefs>
     <ds:schemaRef ds:uri="http://schemas.openxmlformats.org/officeDocument/2006/bibliography"/>
   </ds:schemaRefs>

</xml_diff>